<commit_message>
updates for CRAN submission
</commit_message>
<xml_diff>
--- a/tools/build_poped/To build PopED in R.docx
+++ b/tools/build_poped/To build PopED in R.docx
@@ -1,6 +1,6 @@
 
 <file path=word/document.xml><?xml version="1.0" encoding="utf-8"?>
-<w:document xmlns:wpc="http://schemas.microsoft.com/office/word/2010/wordprocessingCanvas" xmlns:mo="http://schemas.microsoft.com/office/mac/office/2008/main" xmlns:mc="http://schemas.openxmlformats.org/markup-compatibility/2006" xmlns:mv="urn:schemas-microsoft-com:mac:vml" xmlns:o="urn:schemas-microsoft-com:office:office" xmlns:r="http://schemas.openxmlformats.org/officeDocument/2006/relationships" xmlns:m="http://schemas.openxmlformats.org/officeDocument/2006/math" xmlns:v="urn:schemas-microsoft-com:vml" xmlns:wp14="http://schemas.microsoft.com/office/word/2010/wordprocessingDrawing" xmlns:wp="http://schemas.openxmlformats.org/drawingml/2006/wordprocessingDrawing" xmlns:w10="urn:schemas-microsoft-com:office:word" xmlns:w="http://schemas.openxmlformats.org/wordprocessingml/2006/main" xmlns:w14="http://schemas.microsoft.com/office/word/2010/wordml" xmlns:wpg="http://schemas.microsoft.com/office/word/2010/wordprocessingGroup" xmlns:wpi="http://schemas.microsoft.com/office/word/2010/wordprocessingInk" xmlns:wne="http://schemas.microsoft.com/office/word/2006/wordml" xmlns:wps="http://schemas.microsoft.com/office/word/2010/wordprocessingShape" mc:Ignorable="w14 wp14">
+<w:document xmlns:wpc="http://schemas.microsoft.com/office/word/2010/wordprocessingCanvas" xmlns:mo="http://schemas.microsoft.com/office/mac/office/2008/main" xmlns:mc="http://schemas.openxmlformats.org/markup-compatibility/2006" xmlns:mv="urn:schemas-microsoft-com:mac:vml" xmlns:o="urn:schemas-microsoft-com:office:office" xmlns:r="http://schemas.openxmlformats.org/officeDocument/2006/relationships" xmlns:m="http://schemas.openxmlformats.org/officeDocument/2006/math" xmlns:v="urn:schemas-microsoft-com:vml" xmlns:wp14="http://schemas.microsoft.com/office/word/2010/wordprocessingDrawing" xmlns:wp="http://schemas.openxmlformats.org/drawingml/2006/wordprocessingDrawing" xmlns:w10="urn:schemas-microsoft-com:office:word" xmlns:w="http://schemas.openxmlformats.org/wordprocessingml/2006/main" xmlns:w14="http://schemas.microsoft.com/office/word/2010/wordml" xmlns:w15="http://schemas.microsoft.com/office/word/2012/wordml" xmlns:wpg="http://schemas.microsoft.com/office/word/2010/wordprocessingGroup" xmlns:wpi="http://schemas.microsoft.com/office/word/2010/wordprocessingInk" xmlns:wne="http://schemas.microsoft.com/office/word/2006/wordml" xmlns:wps="http://schemas.microsoft.com/office/word/2010/wordprocessingShape" mc:Ignorable="w14 w15 wp14">
   <w:body>
     <w:p>
       <w:pPr>
@@ -10,15 +10,7 @@
         <w:t>B</w:t>
       </w:r>
       <w:r>
-        <w:t xml:space="preserve">uild </w:t>
-      </w:r>
-      <w:proofErr w:type="spellStart"/>
-      <w:r>
-        <w:t>PopED</w:t>
-      </w:r>
-      <w:proofErr w:type="spellEnd"/>
-      <w:r>
-        <w:t xml:space="preserve"> in R</w:t>
+        <w:t>uild PopED in R</w:t>
       </w:r>
       <w:r>
         <w:t>.</w:t>
@@ -33,23 +25,7 @@
         </w:numPr>
       </w:pPr>
       <w:r>
-        <w:t xml:space="preserve">Make sure the date and version number </w:t>
-      </w:r>
-      <w:proofErr w:type="gramStart"/>
-      <w:r>
-        <w:t>in ..</w:t>
-      </w:r>
-      <w:proofErr w:type="gramEnd"/>
-      <w:r>
-        <w:t>/</w:t>
-      </w:r>
-      <w:proofErr w:type="spellStart"/>
-      <w:r>
-        <w:t>PopED</w:t>
-      </w:r>
-      <w:proofErr w:type="spellEnd"/>
-      <w:r>
-        <w:t>/DESCRIPTION are updated</w:t>
+        <w:t>Make sure the date and version number in ../PopED/DESCRIPTION are updated</w:t>
       </w:r>
     </w:p>
     <w:p/>
@@ -62,15 +38,7 @@
         </w:numPr>
       </w:pPr>
       <w:r>
-        <w:t xml:space="preserve">Update </w:t>
-      </w:r>
-      <w:proofErr w:type="spellStart"/>
-      <w:r>
-        <w:t>github</w:t>
-      </w:r>
-      <w:proofErr w:type="spellEnd"/>
-      <w:r>
-        <w:t xml:space="preserve"> repository</w:t>
+        <w:t>Update github repository</w:t>
       </w:r>
     </w:p>
     <w:p/>
@@ -96,20 +64,43 @@
         </w:numPr>
       </w:pPr>
       <w:r>
-        <w:t>Run tests with “</w:t>
-      </w:r>
-      <w:proofErr w:type="spellStart"/>
-      <w:r>
-        <w:t>test_</w:t>
-      </w:r>
-      <w:proofErr w:type="gramStart"/>
-      <w:r>
-        <w:t>examples.R</w:t>
-      </w:r>
-      <w:proofErr w:type="spellEnd"/>
-      <w:proofErr w:type="gramEnd"/>
-      <w:r>
-        <w:t>” turned on (turn off after all has gone ok)</w:t>
+        <w:t xml:space="preserve">Run tests with </w:t>
+      </w:r>
+      <w:r>
+        <w:t>“</w:t>
+      </w:r>
+      <w:r>
+        <w:t>skip_examples &lt;- F</w:t>
+      </w:r>
+      <w:r>
+        <w:t>” in</w:t>
+      </w:r>
+      <w:r>
+        <w:t xml:space="preserve"> </w:t>
+      </w:r>
+      <w:r>
+        <w:t xml:space="preserve"> “</w:t>
+      </w:r>
+      <w:r>
+        <w:t>/tests/testthat/helper_options.R</w:t>
+      </w:r>
+      <w:r>
+        <w:t>” (</w:t>
+      </w:r>
+      <w:r>
+        <w:t xml:space="preserve">set to </w:t>
+      </w:r>
+      <w:r>
+        <w:t>“</w:t>
+      </w:r>
+      <w:r>
+        <w:t>skip_examples &lt;- T</w:t>
+      </w:r>
+      <w:r>
+        <w:t xml:space="preserve">” </w:t>
+      </w:r>
+      <w:r>
+        <w:t>after all has gone ok)</w:t>
       </w:r>
     </w:p>
     <w:p/>
@@ -122,32 +113,71 @@
         </w:numPr>
       </w:pPr>
       <w:r>
+        <w:t xml:space="preserve">Run test with “comment_dontrun &lt;- F” in </w:t>
+      </w:r>
+      <w:r>
+        <w:t>“</w:t>
+      </w:r>
+      <w:r>
+        <w:t>/tests/testthat/helper_options.R</w:t>
+      </w:r>
+      <w:r>
+        <w:t>”</w:t>
+      </w:r>
+      <w:r>
+        <w:t xml:space="preserve"> </w:t>
+      </w:r>
+      <w:r>
+        <w:t xml:space="preserve"> (set to “</w:t>
+      </w:r>
+      <w:r>
+        <w:t>comment_dontrun &lt;- T</w:t>
+      </w:r>
+      <w:r>
+        <w:t>” after all has gone ok)</w:t>
+      </w:r>
+    </w:p>
+    <w:p/>
+    <w:p>
+      <w:pPr>
+        <w:pStyle w:val="ListParagraph"/>
+        <w:numPr>
+          <w:ilvl w:val="0"/>
+          <w:numId w:val="5"/>
+        </w:numPr>
+      </w:pPr>
+      <w:r>
         <w:rPr>
           <w:b/>
         </w:rPr>
-        <w:t>Check the package:</w:t>
-      </w:r>
-      <w:r>
-        <w:t xml:space="preserve"> </w:t>
-      </w:r>
-      <w:r>
-        <w:t xml:space="preserve">run the “check” command in the build tab of </w:t>
-      </w:r>
-      <w:proofErr w:type="spellStart"/>
-      <w:r>
-        <w:t>RStudio</w:t>
-      </w:r>
-      <w:proofErr w:type="spellEnd"/>
-      <w:r>
-        <w:t xml:space="preserve"> (uncheck “use </w:t>
-      </w:r>
-      <w:proofErr w:type="spellStart"/>
-      <w:r>
-        <w:t>devtools</w:t>
-      </w:r>
-      <w:proofErr w:type="spellEnd"/>
-      <w:r>
-        <w:t xml:space="preserve"> package functions” in the project options). </w:t>
+        <w:t>Check the package</w:t>
+      </w:r>
+      <w:r>
+        <w:rPr>
+          <w:b/>
+        </w:rPr>
+        <w:t xml:space="preserve"> with devtools</w:t>
+      </w:r>
+      <w:r>
+        <w:rPr>
+          <w:b/>
+        </w:rPr>
+        <w:t>:</w:t>
+      </w:r>
+      <w:r>
+        <w:t xml:space="preserve"> run the “check” command in the build tab of RStudio (</w:t>
+      </w:r>
+      <w:r>
+        <w:t xml:space="preserve">make sure </w:t>
+      </w:r>
+      <w:r>
+        <w:t xml:space="preserve"> “use devtools package functions” in the project options</w:t>
+      </w:r>
+      <w:r>
+        <w:t xml:space="preserve"> is checked</w:t>
+      </w:r>
+      <w:r>
+        <w:t xml:space="preserve">). </w:t>
       </w:r>
     </w:p>
     <w:p/>
@@ -178,30 +208,114 @@
         </w:numPr>
       </w:pPr>
       <w:r>
-        <w:t xml:space="preserve">Note: if you don’t have an </w:t>
-      </w:r>
-      <w:proofErr w:type="gramStart"/>
-      <w:r>
-        <w:t>internet</w:t>
-      </w:r>
-      <w:proofErr w:type="gramEnd"/>
-      <w:r>
-        <w:t xml:space="preserve"> connection then run without the</w:t>
+        <w:t>Note: if you don’t have an internet connection then run without the</w:t>
       </w:r>
       <w:r>
         <w:br/>
-        <w:t>‘--as-</w:t>
-      </w:r>
-      <w:proofErr w:type="spellStart"/>
-      <w:r>
-        <w:t>cran</w:t>
-      </w:r>
-      <w:proofErr w:type="spellEnd"/>
-      <w:r>
-        <w:t xml:space="preserve">’ option in the script.  Make sure to run with this option before submitting to CRAN. </w:t>
+        <w:t xml:space="preserve">‘--as-cran’ option in the script.  Make sure to run with this option before submitting to CRAN. </w:t>
       </w:r>
     </w:p>
     <w:p/>
+    <w:p>
+      <w:pPr>
+        <w:pStyle w:val="ListParagraph"/>
+        <w:numPr>
+          <w:ilvl w:val="0"/>
+          <w:numId w:val="5"/>
+        </w:numPr>
+      </w:pPr>
+      <w:r>
+        <w:rPr>
+          <w:b/>
+        </w:rPr>
+        <w:t>Check the package</w:t>
+      </w:r>
+      <w:r>
+        <w:rPr>
+          <w:b/>
+        </w:rPr>
+        <w:t xml:space="preserve"> without devtools</w:t>
+      </w:r>
+      <w:r>
+        <w:rPr>
+          <w:b/>
+        </w:rPr>
+        <w:t xml:space="preserve"> and rstudio</w:t>
+      </w:r>
+      <w:r>
+        <w:rPr>
+          <w:b/>
+        </w:rPr>
+        <w:t>:</w:t>
+      </w:r>
+      <w:r>
+        <w:t xml:space="preserve"> </w:t>
+      </w:r>
+      <w:r>
+        <w:br/>
+      </w:r>
+    </w:p>
+    <w:p>
+      <w:pPr>
+        <w:pStyle w:val="ListParagraph"/>
+        <w:ind w:left="2160"/>
+      </w:pPr>
+      <w:r>
+        <w:t xml:space="preserve">R </w:t>
+      </w:r>
+      <w:r>
+        <w:t>CMD build .</w:t>
+      </w:r>
+      <w:r>
+        <w:t>/PopED/</w:t>
+      </w:r>
+    </w:p>
+    <w:p>
+      <w:pPr>
+        <w:pStyle w:val="ListParagraph"/>
+        <w:ind w:left="2160"/>
+      </w:pPr>
+      <w:r>
+        <w:t>R CMD check --as-cran</w:t>
+      </w:r>
+      <w:r>
+        <w:t xml:space="preserve"> PopED_version.tar.gz</w:t>
+      </w:r>
+    </w:p>
+    <w:p/>
+    <w:p>
+      <w:pPr>
+        <w:pStyle w:val="ListParagraph"/>
+        <w:numPr>
+          <w:ilvl w:val="0"/>
+          <w:numId w:val="5"/>
+        </w:numPr>
+      </w:pPr>
+      <w:r>
+        <w:rPr>
+          <w:b/>
+        </w:rPr>
+        <w:t>Build final s</w:t>
+      </w:r>
+      <w:r>
+        <w:rPr>
+          <w:b/>
+        </w:rPr>
+        <w:t>ource version</w:t>
+      </w:r>
+      <w:r>
+        <w:rPr>
+          <w:b/>
+        </w:rPr>
+        <w:t>:</w:t>
+      </w:r>
+      <w:r>
+        <w:t xml:space="preserve"> run the “build source package” command in the build tab of RStudio</w:t>
+      </w:r>
+      <w:r>
+        <w:t>:</w:t>
+      </w:r>
+    </w:p>
     <w:p>
       <w:pPr>
         <w:pStyle w:val="ListParagraph"/>
@@ -211,64 +325,18 @@
         </w:numPr>
       </w:pPr>
       <w:r>
-        <w:t>ALTERNATIVE</w:t>
-      </w:r>
-      <w:r>
-        <w:t xml:space="preserve">: </w:t>
-      </w:r>
-      <w:r>
-        <w:t>Using current directory</w:t>
-      </w:r>
-      <w:r>
-        <w:t xml:space="preserve"> at the dos prompt</w:t>
-      </w:r>
-      <w:r>
-        <w:t>:</w:t>
-      </w:r>
-    </w:p>
-    <w:p>
-      <w:pPr>
-        <w:pStyle w:val="ListParagraph"/>
-        <w:ind w:left="2160"/>
-      </w:pPr>
+        <w:t>ALTERNATIVE:</w:t>
+      </w:r>
+      <w:r>
+        <w:t xml:space="preserve">  </w:t>
+      </w:r>
+      <w:bookmarkStart w:id="0" w:name="_GoBack"/>
+      <w:bookmarkEnd w:id="0"/>
       <w:r>
         <w:t xml:space="preserve">R </w:t>
       </w:r>
       <w:r>
-        <w:t xml:space="preserve">CMD </w:t>
-      </w:r>
-      <w:proofErr w:type="gramStart"/>
-      <w:r>
-        <w:t>build ..</w:t>
-      </w:r>
-      <w:proofErr w:type="gramEnd"/>
-      <w:r>
-        <w:t>/</w:t>
-      </w:r>
-      <w:proofErr w:type="spellStart"/>
-      <w:r>
-        <w:t>PopED</w:t>
-      </w:r>
-      <w:proofErr w:type="spellEnd"/>
-      <w:r>
-        <w:t>/</w:t>
-      </w:r>
-    </w:p>
-    <w:p>
-      <w:pPr>
-        <w:pStyle w:val="ListParagraph"/>
-        <w:ind w:left="2160"/>
-      </w:pPr>
-      <w:r>
-        <w:t>R CMD check --as-</w:t>
-      </w:r>
-      <w:proofErr w:type="spellStart"/>
-      <w:r>
-        <w:t>cran</w:t>
-      </w:r>
-      <w:proofErr w:type="spellEnd"/>
-      <w:r>
-        <w:t xml:space="preserve"> PopED_version.tar.gz</w:t>
+        <w:t>CMD build ../PopED/</w:t>
       </w:r>
     </w:p>
     <w:p/>
@@ -281,72 +349,18 @@
         </w:numPr>
       </w:pPr>
       <w:r>
-        <w:rPr>
-          <w:b/>
-        </w:rPr>
-        <w:t>Build final s</w:t>
-      </w:r>
-      <w:r>
-        <w:rPr>
-          <w:b/>
-        </w:rPr>
-        <w:t>ource version</w:t>
-      </w:r>
-      <w:r>
-        <w:rPr>
-          <w:b/>
-        </w:rPr>
-        <w:t>:</w:t>
-      </w:r>
-      <w:r>
-        <w:t xml:space="preserve"> run the “build source package” command in the build tab of </w:t>
-      </w:r>
-      <w:proofErr w:type="spellStart"/>
-      <w:r>
-        <w:t>RStudio</w:t>
-      </w:r>
-      <w:proofErr w:type="spellEnd"/>
-      <w:r>
-        <w:t>:</w:t>
-      </w:r>
-    </w:p>
-    <w:p>
-      <w:pPr>
-        <w:pStyle w:val="ListParagraph"/>
-        <w:numPr>
-          <w:ilvl w:val="1"/>
-          <w:numId w:val="5"/>
-        </w:numPr>
-      </w:pPr>
-      <w:r>
-        <w:t>ALTERNATIVE:</w:t>
-      </w:r>
-    </w:p>
-    <w:p>
-      <w:pPr>
-        <w:ind w:left="1980" w:firstLine="180"/>
-      </w:pPr>
-      <w:r>
-        <w:t xml:space="preserve">R </w:t>
-      </w:r>
-      <w:r>
-        <w:t xml:space="preserve">CMD </w:t>
-      </w:r>
-      <w:proofErr w:type="gramStart"/>
-      <w:r>
-        <w:t>build ..</w:t>
-      </w:r>
-      <w:proofErr w:type="gramEnd"/>
-      <w:r>
-        <w:t>/</w:t>
-      </w:r>
-      <w:proofErr w:type="spellStart"/>
-      <w:r>
-        <w:t>PopED</w:t>
-      </w:r>
-      <w:proofErr w:type="spellEnd"/>
-      <w:r>
-        <w:t>/</w:t>
+        <w:t xml:space="preserve">Submit to CRAN: </w:t>
+      </w:r>
+      <w:hyperlink r:id="rId5" w:anchor="submitting" w:history="1">
+        <w:r>
+          <w:rPr>
+            <w:rStyle w:val="Hyperlink"/>
+          </w:rPr>
+          <w:t>http://cran.r-project.org/banner.shtml#submitting</w:t>
+        </w:r>
+      </w:hyperlink>
+      <w:r>
+        <w:t xml:space="preserve"> </w:t>
       </w:r>
     </w:p>
     <w:p/>
@@ -359,61 +373,7 @@
         </w:numPr>
       </w:pPr>
       <w:r>
-        <w:t xml:space="preserve">Submit to CRAN: </w:t>
-      </w:r>
-      <w:hyperlink r:id="rId6" w:anchor="submitting" w:history="1">
-        <w:r>
-          <w:rPr>
-            <w:rStyle w:val="Hyperlink"/>
-          </w:rPr>
-          <w:t>http://cran.r-project.</w:t>
-        </w:r>
-        <w:bookmarkStart w:id="0" w:name="_GoBack"/>
-        <w:bookmarkEnd w:id="0"/>
-        <w:r>
-          <w:rPr>
-            <w:rStyle w:val="Hyperlink"/>
-          </w:rPr>
-          <w:t>o</w:t>
-        </w:r>
-        <w:r>
-          <w:rPr>
-            <w:rStyle w:val="Hyperlink"/>
-          </w:rPr>
-          <w:t>rg/banner.shtml#submitting</w:t>
-        </w:r>
-      </w:hyperlink>
-      <w:r>
-        <w:t xml:space="preserve"> </w:t>
-      </w:r>
-    </w:p>
-    <w:p/>
-    <w:p>
-      <w:pPr>
-        <w:pStyle w:val="ListParagraph"/>
-        <w:numPr>
-          <w:ilvl w:val="0"/>
-          <w:numId w:val="5"/>
-        </w:numPr>
-      </w:pPr>
-      <w:r>
-        <w:t xml:space="preserve">After confirmation that package is accepted send out messages on </w:t>
-      </w:r>
-      <w:proofErr w:type="spellStart"/>
-      <w:r>
-        <w:t>nmusers</w:t>
-      </w:r>
-      <w:proofErr w:type="spellEnd"/>
-      <w:r>
-        <w:t xml:space="preserve">, </w:t>
-      </w:r>
-      <w:proofErr w:type="spellStart"/>
-      <w:r>
-        <w:t>pop_design</w:t>
-      </w:r>
-      <w:proofErr w:type="spellEnd"/>
-      <w:r>
-        <w:t xml:space="preserve"> and put on website</w:t>
+        <w:t>After confirmation that package is accepted send out messages on nmusers, pop_design and put on website</w:t>
       </w:r>
       <w:r>
         <w:t xml:space="preserve"> and on twitter</w:t>
@@ -422,15 +382,7 @@
         <w:t>.</w:t>
       </w:r>
       <w:r>
-        <w:t xml:space="preserve">  Add tag for version number on </w:t>
-      </w:r>
-      <w:proofErr w:type="spellStart"/>
-      <w:r>
-        <w:t>github</w:t>
-      </w:r>
-      <w:proofErr w:type="spellEnd"/>
-      <w:r>
-        <w:t>.</w:t>
+        <w:t xml:space="preserve">  Add tag for version number on github.</w:t>
       </w:r>
     </w:p>
     <w:p>
@@ -496,15 +448,8 @@
         </w:rPr>
       </w:pPr>
       <w:r>
-        <w:t xml:space="preserve">Make sure the latest </w:t>
-      </w:r>
-      <w:proofErr w:type="spellStart"/>
-      <w:r>
-        <w:t>rtools</w:t>
-      </w:r>
-      <w:proofErr w:type="spellEnd"/>
-      <w:r>
-        <w:t xml:space="preserve"> and R are installed and paths are present (DOS&gt; PATH).  Use set_path.bat to set paths for just one session if you like.</w:t>
+        <w:lastRenderedPageBreak/>
+        <w:t>Make sure the latest rtools and R are installed and paths are present (DOS&gt; PATH).  Use set_path.bat to set paths for just one session if you like.</w:t>
       </w:r>
     </w:p>
     <w:p>
@@ -529,7 +474,6 @@
         <w:ind w:firstLine="720"/>
       </w:pPr>
       <w:r>
-        <w:lastRenderedPageBreak/>
         <w:t xml:space="preserve">R CMD INSTALL --build </w:t>
       </w:r>
       <w:r>
@@ -547,7 +491,7 @@
 </file>
 
 <file path=word/numbering.xml><?xml version="1.0" encoding="utf-8"?>
-<w:numbering xmlns:wpc="http://schemas.microsoft.com/office/word/2010/wordprocessingCanvas" xmlns:mo="http://schemas.microsoft.com/office/mac/office/2008/main" xmlns:mc="http://schemas.openxmlformats.org/markup-compatibility/2006" xmlns:mv="urn:schemas-microsoft-com:mac:vml" xmlns:o="urn:schemas-microsoft-com:office:office" xmlns:r="http://schemas.openxmlformats.org/officeDocument/2006/relationships" xmlns:m="http://schemas.openxmlformats.org/officeDocument/2006/math" xmlns:v="urn:schemas-microsoft-com:vml" xmlns:wp14="http://schemas.microsoft.com/office/word/2010/wordprocessingDrawing" xmlns:wp="http://schemas.openxmlformats.org/drawingml/2006/wordprocessingDrawing" xmlns:w10="urn:schemas-microsoft-com:office:word" xmlns:w="http://schemas.openxmlformats.org/wordprocessingml/2006/main" xmlns:w14="http://schemas.microsoft.com/office/word/2010/wordml" xmlns:wpg="http://schemas.microsoft.com/office/word/2010/wordprocessingGroup" xmlns:wpi="http://schemas.microsoft.com/office/word/2010/wordprocessingInk" xmlns:wne="http://schemas.microsoft.com/office/word/2006/wordml" xmlns:wps="http://schemas.microsoft.com/office/word/2010/wordprocessingShape" mc:Ignorable="w14 wp14">
+<w:numbering xmlns:wpc="http://schemas.microsoft.com/office/word/2010/wordprocessingCanvas" xmlns:mo="http://schemas.microsoft.com/office/mac/office/2008/main" xmlns:mc="http://schemas.openxmlformats.org/markup-compatibility/2006" xmlns:mv="urn:schemas-microsoft-com:mac:vml" xmlns:o="urn:schemas-microsoft-com:office:office" xmlns:r="http://schemas.openxmlformats.org/officeDocument/2006/relationships" xmlns:m="http://schemas.openxmlformats.org/officeDocument/2006/math" xmlns:v="urn:schemas-microsoft-com:vml" xmlns:wp14="http://schemas.microsoft.com/office/word/2010/wordprocessingDrawing" xmlns:wp="http://schemas.openxmlformats.org/drawingml/2006/wordprocessingDrawing" xmlns:w10="urn:schemas-microsoft-com:office:word" xmlns:w="http://schemas.openxmlformats.org/wordprocessingml/2006/main" xmlns:w14="http://schemas.microsoft.com/office/word/2010/wordml" xmlns:w15="http://schemas.microsoft.com/office/word/2012/wordml" xmlns:wpg="http://schemas.microsoft.com/office/word/2010/wordprocessingGroup" xmlns:wpi="http://schemas.microsoft.com/office/word/2010/wordprocessingInk" xmlns:wne="http://schemas.microsoft.com/office/word/2006/wordml" xmlns:wps="http://schemas.microsoft.com/office/word/2010/wordprocessingShape" mc:Ignorable="w14 w15 wp14">
   <w:abstractNum w:abstractNumId="0">
     <w:nsid w:val="0C567D8E"/>
     <w:multiLevelType w:val="hybridMultilevel"/>
@@ -1024,7 +968,7 @@
 </file>
 
 <file path=word/styles.xml><?xml version="1.0" encoding="utf-8"?>
-<w:styles xmlns:mc="http://schemas.openxmlformats.org/markup-compatibility/2006" xmlns:r="http://schemas.openxmlformats.org/officeDocument/2006/relationships" xmlns:w="http://schemas.openxmlformats.org/wordprocessingml/2006/main" xmlns:w14="http://schemas.microsoft.com/office/word/2010/wordml" mc:Ignorable="w14">
+<w:styles xmlns:mc="http://schemas.openxmlformats.org/markup-compatibility/2006" xmlns:r="http://schemas.openxmlformats.org/officeDocument/2006/relationships" xmlns:w="http://schemas.openxmlformats.org/wordprocessingml/2006/main" xmlns:w14="http://schemas.microsoft.com/office/word/2010/wordml" xmlns:w15="http://schemas.microsoft.com/office/word/2012/wordml" mc:Ignorable="w14 w15">
   <w:docDefaults>
     <w:rPrDefault>
       <w:rPr>
@@ -1036,446 +980,387 @@
     </w:rPrDefault>
     <w:pPrDefault/>
   </w:docDefaults>
-  <w:latentStyles w:defLockedState="0" w:defUIPriority="99" w:defSemiHidden="1" w:defUnhideWhenUsed="1" w:defQFormat="0" w:count="276">
-    <w:lsdException w:name="Normal" w:semiHidden="0" w:uiPriority="0" w:unhideWhenUsed="0" w:qFormat="1"/>
-    <w:lsdException w:name="heading 1" w:semiHidden="0" w:uiPriority="9" w:unhideWhenUsed="0" w:qFormat="1"/>
-    <w:lsdException w:name="heading 2" w:uiPriority="9" w:qFormat="1"/>
-    <w:lsdException w:name="heading 3" w:uiPriority="9" w:qFormat="1"/>
-    <w:lsdException w:name="heading 4" w:uiPriority="9" w:qFormat="1"/>
-    <w:lsdException w:name="heading 5" w:uiPriority="9" w:qFormat="1"/>
-    <w:lsdException w:name="heading 6" w:uiPriority="9" w:qFormat="1"/>
-    <w:lsdException w:name="heading 7" w:uiPriority="9" w:qFormat="1"/>
-    <w:lsdException w:name="heading 8" w:uiPriority="9" w:qFormat="1"/>
-    <w:lsdException w:name="heading 9" w:uiPriority="9" w:qFormat="1"/>
-    <w:lsdException w:name="toc 1" w:uiPriority="39"/>
-    <w:lsdException w:name="toc 2" w:uiPriority="39"/>
-    <w:lsdException w:name="toc 3" w:uiPriority="39"/>
-    <w:lsdException w:name="toc 4" w:uiPriority="39"/>
-    <w:lsdException w:name="toc 5" w:uiPriority="39"/>
-    <w:lsdException w:name="toc 6" w:uiPriority="39"/>
-    <w:lsdException w:name="toc 7" w:uiPriority="39"/>
-    <w:lsdException w:name="toc 8" w:uiPriority="39"/>
-    <w:lsdException w:name="toc 9" w:uiPriority="39"/>
-    <w:lsdException w:name="caption" w:uiPriority="35" w:qFormat="1"/>
-    <w:lsdException w:name="Title" w:semiHidden="0" w:uiPriority="10" w:unhideWhenUsed="0" w:qFormat="1"/>
-    <w:lsdException w:name="Default Paragraph Font" w:uiPriority="1"/>
-    <w:lsdException w:name="Subtitle" w:semiHidden="0" w:uiPriority="11" w:unhideWhenUsed="0" w:qFormat="1"/>
-    <w:lsdException w:name="Strong" w:semiHidden="0" w:uiPriority="22" w:unhideWhenUsed="0" w:qFormat="1"/>
-    <w:lsdException w:name="Emphasis" w:semiHidden="0" w:uiPriority="20" w:unhideWhenUsed="0" w:qFormat="1"/>
-    <w:lsdException w:name="Table Grid" w:semiHidden="0" w:uiPriority="59" w:unhideWhenUsed="0"/>
-    <w:lsdException w:name="Placeholder Text" w:unhideWhenUsed="0"/>
-    <w:lsdException w:name="No Spacing" w:semiHidden="0" w:uiPriority="1" w:unhideWhenUsed="0" w:qFormat="1"/>
-    <w:lsdException w:name="Light Shading" w:semiHidden="0" w:uiPriority="60" w:unhideWhenUsed="0"/>
-    <w:lsdException w:name="Light List" w:semiHidden="0" w:uiPriority="61" w:unhideWhenUsed="0"/>
-    <w:lsdException w:name="Light Grid" w:semiHidden="0" w:uiPriority="62" w:unhideWhenUsed="0"/>
-    <w:lsdException w:name="Medium Shading 1" w:semiHidden="0" w:uiPriority="63" w:unhideWhenUsed="0"/>
-    <w:lsdException w:name="Medium Shading 2" w:semiHidden="0" w:uiPriority="64" w:unhideWhenUsed="0"/>
-    <w:lsdException w:name="Medium List 1" w:semiHidden="0" w:uiPriority="65" w:unhideWhenUsed="0"/>
-    <w:lsdException w:name="Medium List 2" w:semiHidden="0" w:uiPriority="66" w:unhideWhenUsed="0"/>
-    <w:lsdException w:name="Medium Grid 1" w:semiHidden="0" w:uiPriority="67" w:unhideWhenUsed="0"/>
-    <w:lsdException w:name="Medium Grid 2" w:semiHidden="0" w:uiPriority="68" w:unhideWhenUsed="0"/>
-    <w:lsdException w:name="Medium Grid 3" w:semiHidden="0" w:uiPriority="69" w:unhideWhenUsed="0"/>
-    <w:lsdException w:name="Dark List" w:semiHidden="0" w:uiPriority="70" w:unhideWhenUsed="0"/>
-    <w:lsdException w:name="Colorful Shading" w:semiHidden="0" w:uiPriority="71" w:unhideWhenUsed="0"/>
-    <w:lsdException w:name="Colorful List" w:semiHidden="0" w:uiPriority="72" w:unhideWhenUsed="0"/>
-    <w:lsdException w:name="Colorful Grid" w:semiHidden="0" w:uiPriority="73" w:unhideWhenUsed="0"/>
-    <w:lsdException w:name="Light Shading Accent 1" w:semiHidden="0" w:uiPriority="60" w:unhideWhenUsed="0"/>
-    <w:lsdException w:name="Light List Accent 1" w:semiHidden="0" w:uiPriority="61" w:unhideWhenUsed="0"/>
-    <w:lsdException w:name="Light Grid Accent 1" w:semiHidden="0" w:uiPriority="62" w:unhideWhenUsed="0"/>
-    <w:lsdException w:name="Medium Shading 1 Accent 1" w:semiHidden="0" w:uiPriority="63" w:unhideWhenUsed="0"/>
-    <w:lsdException w:name="Medium Shading 2 Accent 1" w:semiHidden="0" w:uiPriority="64" w:unhideWhenUsed="0"/>
-    <w:lsdException w:name="Medium List 1 Accent 1" w:semiHidden="0" w:uiPriority="65" w:unhideWhenUsed="0"/>
-    <w:lsdException w:name="Revision" w:unhideWhenUsed="0"/>
-    <w:lsdException w:name="List Paragraph" w:semiHidden="0" w:uiPriority="34" w:unhideWhenUsed="0" w:qFormat="1"/>
-    <w:lsdException w:name="Quote" w:semiHidden="0" w:uiPriority="29" w:unhideWhenUsed="0" w:qFormat="1"/>
-    <w:lsdException w:name="Intense Quote" w:semiHidden="0" w:uiPriority="30" w:unhideWhenUsed="0" w:qFormat="1"/>
-    <w:lsdException w:name="Medium List 2 Accent 1" w:semiHidden="0" w:uiPriority="66" w:unhideWhenUsed="0"/>
-    <w:lsdException w:name="Medium Grid 1 Accent 1" w:semiHidden="0" w:uiPriority="67" w:unhideWhenUsed="0"/>
-    <w:lsdException w:name="Medium Grid 2 Accent 1" w:semiHidden="0" w:uiPriority="68" w:unhideWhenUsed="0"/>
-    <w:lsdException w:name="Medium Grid 3 Accent 1" w:semiHidden="0" w:uiPriority="69" w:unhideWhenUsed="0"/>
-    <w:lsdException w:name="Dark List Accent 1" w:semiHidden="0" w:uiPriority="70" w:unhideWhenUsed="0"/>
-    <w:lsdException w:name="Colorful Shading Accent 1" w:semiHidden="0" w:uiPriority="71" w:unhideWhenUsed="0"/>
-    <w:lsdException w:name="Colorful List Accent 1" w:semiHidden="0" w:uiPriority="72" w:unhideWhenUsed="0"/>
-    <w:lsdException w:name="Colorful Grid Accent 1" w:semiHidden="0" w:uiPriority="73" w:unhideWhenUsed="0"/>
-    <w:lsdException w:name="Light Shading Accent 2" w:semiHidden="0" w:uiPriority="60" w:unhideWhenUsed="0"/>
-    <w:lsdException w:name="Light List Accent 2" w:semiHidden="0" w:uiPriority="61" w:unhideWhenUsed="0"/>
-    <w:lsdException w:name="Light Grid Accent 2" w:semiHidden="0" w:uiPriority="62" w:unhideWhenUsed="0"/>
-    <w:lsdException w:name="Medium Shading 1 Accent 2" w:semiHidden="0" w:uiPriority="63" w:unhideWhenUsed="0"/>
-    <w:lsdException w:name="Medium Shading 2 Accent 2" w:semiHidden="0" w:uiPriority="64" w:unhideWhenUsed="0"/>
-    <w:lsdException w:name="Medium List 1 Accent 2" w:semiHidden="0" w:uiPriority="65" w:unhideWhenUsed="0"/>
-    <w:lsdException w:name="Medium List 2 Accent 2" w:semiHidden="0" w:uiPriority="66" w:unhideWhenUsed="0"/>
-    <w:lsdException w:name="Medium Grid 1 Accent 2" w:semiHidden="0" w:uiPriority="67" w:unhideWhenUsed="0"/>
-    <w:lsdException w:name="Medium Grid 2 Accent 2" w:semiHidden="0" w:uiPriority="68" w:unhideWhenUsed="0"/>
-    <w:lsdException w:name="Medium Grid 3 Accent 2" w:semiHidden="0" w:uiPriority="69" w:unhideWhenUsed="0"/>
-    <w:lsdException w:name="Dark List Accent 2" w:semiHidden="0" w:uiPriority="70" w:unhideWhenUsed="0"/>
-    <w:lsdException w:name="Colorful Shading Accent 2" w:semiHidden="0" w:uiPriority="71" w:unhideWhenUsed="0"/>
-    <w:lsdException w:name="Colorful List Accent 2" w:semiHidden="0" w:uiPriority="72" w:unhideWhenUsed="0"/>
-    <w:lsdException w:name="Colorful Grid Accent 2" w:semiHidden="0" w:uiPriority="73" w:unhideWhenUsed="0"/>
-    <w:lsdException w:name="Light Shading Accent 3" w:semiHidden="0" w:uiPriority="60" w:unhideWhenUsed="0"/>
-    <w:lsdException w:name="Light List Accent 3" w:semiHidden="0" w:uiPriority="61" w:unhideWhenUsed="0"/>
-    <w:lsdException w:name="Light Grid Accent 3" w:semiHidden="0" w:uiPriority="62" w:unhideWhenUsed="0"/>
-    <w:lsdException w:name="Medium Shading 1 Accent 3" w:semiHidden="0" w:uiPriority="63" w:unhideWhenUsed="0"/>
-    <w:lsdException w:name="Medium Shading 2 Accent 3" w:semiHidden="0" w:uiPriority="64" w:unhideWhenUsed="0"/>
-    <w:lsdException w:name="Medium List 1 Accent 3" w:semiHidden="0" w:uiPriority="65" w:unhideWhenUsed="0"/>
-    <w:lsdException w:name="Medium List 2 Accent 3" w:semiHidden="0" w:uiPriority="66" w:unhideWhenUsed="0"/>
-    <w:lsdException w:name="Medium Grid 1 Accent 3" w:semiHidden="0" w:uiPriority="67" w:unhideWhenUsed="0"/>
-    <w:lsdException w:name="Medium Grid 2 Accent 3" w:semiHidden="0" w:uiPriority="68" w:unhideWhenUsed="0"/>
-    <w:lsdException w:name="Medium Grid 3 Accent 3" w:semiHidden="0" w:uiPriority="69" w:unhideWhenUsed="0"/>
-    <w:lsdException w:name="Dark List Accent 3" w:semiHidden="0" w:uiPriority="70" w:unhideWhenUsed="0"/>
-    <w:lsdException w:name="Colorful Shading Accent 3" w:semiHidden="0" w:uiPriority="71" w:unhideWhenUsed="0"/>
-    <w:lsdException w:name="Colorful List Accent 3" w:semiHidden="0" w:uiPriority="72" w:unhideWhenUsed="0"/>
-    <w:lsdException w:name="Colorful Grid Accent 3" w:semiHidden="0" w:uiPriority="73" w:unhideWhenUsed="0"/>
-    <w:lsdException w:name="Light Shading Accent 4" w:semiHidden="0" w:uiPriority="60" w:unhideWhenUsed="0"/>
-    <w:lsdException w:name="Light List Accent 4" w:semiHidden="0" w:uiPriority="61" w:unhideWhenUsed="0"/>
-    <w:lsdException w:name="Light Grid Accent 4" w:semiHidden="0" w:uiPriority="62" w:unhideWhenUsed="0"/>
-    <w:lsdException w:name="Medium Shading 1 Accent 4" w:semiHidden="0" w:uiPriority="63" w:unhideWhenUsed="0"/>
-    <w:lsdException w:name="Medium Shading 2 Accent 4" w:semiHidden="0" w:uiPriority="64" w:unhideWhenUsed="0"/>
-    <w:lsdException w:name="Medium List 1 Accent 4" w:semiHidden="0" w:uiPriority="65" w:unhideWhenUsed="0"/>
-    <w:lsdException w:name="Medium List 2 Accent 4" w:semiHidden="0" w:uiPriority="66" w:unhideWhenUsed="0"/>
-    <w:lsdException w:name="Medium Grid 1 Accent 4" w:semiHidden="0" w:uiPriority="67" w:unhideWhenUsed="0"/>
-    <w:lsdException w:name="Medium Grid 2 Accent 4" w:semiHidden="0" w:uiPriority="68" w:unhideWhenUsed="0"/>
-    <w:lsdException w:name="Medium Grid 3 Accent 4" w:semiHidden="0" w:uiPriority="69" w:unhideWhenUsed="0"/>
-    <w:lsdException w:name="Dark List Accent 4" w:semiHidden="0" w:uiPriority="70" w:unhideWhenUsed="0"/>
-    <w:lsdException w:name="Colorful Shading Accent 4" w:semiHidden="0" w:uiPriority="71" w:unhideWhenUsed="0"/>
-    <w:lsdException w:name="Colorful List Accent 4" w:semiHidden="0" w:uiPriority="72" w:unhideWhenUsed="0"/>
-    <w:lsdException w:name="Colorful Grid Accent 4" w:semiHidden="0" w:uiPriority="73" w:unhideWhenUsed="0"/>
-    <w:lsdException w:name="Light Shading Accent 5" w:semiHidden="0" w:uiPriority="60" w:unhideWhenUsed="0"/>
-    <w:lsdException w:name="Light List Accent 5" w:semiHidden="0" w:uiPriority="61" w:unhideWhenUsed="0"/>
-    <w:lsdException w:name="Light Grid Accent 5" w:semiHidden="0" w:uiPriority="62" w:unhideWhenUsed="0"/>
-    <w:lsdException w:name="Medium Shading 1 Accent 5" w:semiHidden="0" w:uiPriority="63" w:unhideWhenUsed="0"/>
-    <w:lsdException w:name="Medium Shading 2 Accent 5" w:semiHidden="0" w:uiPriority="64" w:unhideWhenUsed="0"/>
-    <w:lsdException w:name="Medium List 1 Accent 5" w:semiHidden="0" w:uiPriority="65" w:unhideWhenUsed="0"/>
-    <w:lsdException w:name="Medium List 2 Accent 5" w:semiHidden="0" w:uiPriority="66" w:unhideWhenUsed="0"/>
-    <w:lsdException w:name="Medium Grid 1 Accent 5" w:semiHidden="0" w:uiPriority="67" w:unhideWhenUsed="0"/>
-    <w:lsdException w:name="Medium Grid 2 Accent 5" w:semiHidden="0" w:uiPriority="68" w:unhideWhenUsed="0"/>
-    <w:lsdException w:name="Medium Grid 3 Accent 5" w:semiHidden="0" w:uiPriority="69" w:unhideWhenUsed="0"/>
-    <w:lsdException w:name="Dark List Accent 5" w:semiHidden="0" w:uiPriority="70" w:unhideWhenUsed="0"/>
-    <w:lsdException w:name="Colorful Shading Accent 5" w:semiHidden="0" w:uiPriority="71" w:unhideWhenUsed="0"/>
-    <w:lsdException w:name="Colorful List Accent 5" w:semiHidden="0" w:uiPriority="72" w:unhideWhenUsed="0"/>
-    <w:lsdException w:name="Colorful Grid Accent 5" w:semiHidden="0" w:uiPriority="73" w:unhideWhenUsed="0"/>
-    <w:lsdException w:name="Light Shading Accent 6" w:semiHidden="0" w:uiPriority="60" w:unhideWhenUsed="0"/>
-    <w:lsdException w:name="Light List Accent 6" w:semiHidden="0" w:uiPriority="61" w:unhideWhenUsed="0"/>
-    <w:lsdException w:name="Light Grid Accent 6" w:semiHidden="0" w:uiPriority="62" w:unhideWhenUsed="0"/>
-    <w:lsdException w:name="Medium Shading 1 Accent 6" w:semiHidden="0" w:uiPriority="63" w:unhideWhenUsed="0"/>
-    <w:lsdException w:name="Medium Shading 2 Accent 6" w:semiHidden="0" w:uiPriority="64" w:unhideWhenUsed="0"/>
-    <w:lsdException w:name="Medium List 1 Accent 6" w:semiHidden="0" w:uiPriority="65" w:unhideWhenUsed="0"/>
-    <w:lsdException w:name="Medium List 2 Accent 6" w:semiHidden="0" w:uiPriority="66" w:unhideWhenUsed="0"/>
-    <w:lsdException w:name="Medium Grid 1 Accent 6" w:semiHidden="0" w:uiPriority="67" w:unhideWhenUsed="0"/>
-    <w:lsdException w:name="Medium Grid 2 Accent 6" w:semiHidden="0" w:uiPriority="68" w:unhideWhenUsed="0"/>
-    <w:lsdException w:name="Medium Grid 3 Accent 6" w:semiHidden="0" w:uiPriority="69" w:unhideWhenUsed="0"/>
-    <w:lsdException w:name="Dark List Accent 6" w:semiHidden="0" w:uiPriority="70" w:unhideWhenUsed="0"/>
-    <w:lsdException w:name="Colorful Shading Accent 6" w:semiHidden="0" w:uiPriority="71" w:unhideWhenUsed="0"/>
-    <w:lsdException w:name="Colorful List Accent 6" w:semiHidden="0" w:uiPriority="72" w:unhideWhenUsed="0"/>
-    <w:lsdException w:name="Colorful Grid Accent 6" w:semiHidden="0" w:uiPriority="73" w:unhideWhenUsed="0"/>
-    <w:lsdException w:name="Subtle Emphasis" w:semiHidden="0" w:uiPriority="19" w:unhideWhenUsed="0" w:qFormat="1"/>
-    <w:lsdException w:name="Intense Emphasis" w:semiHidden="0" w:uiPriority="21" w:unhideWhenUsed="0" w:qFormat="1"/>
-    <w:lsdException w:name="Subtle Reference" w:semiHidden="0" w:uiPriority="31" w:unhideWhenUsed="0" w:qFormat="1"/>
-    <w:lsdException w:name="Intense Reference" w:semiHidden="0" w:uiPriority="32" w:unhideWhenUsed="0" w:qFormat="1"/>
-    <w:lsdException w:name="Book Title" w:semiHidden="0" w:uiPriority="33" w:unhideWhenUsed="0" w:qFormat="1"/>
-    <w:lsdException w:name="Bibliography" w:uiPriority="37"/>
-    <w:lsdException w:name="TOC Heading" w:uiPriority="39" w:qFormat="1"/>
-  </w:latentStyles>
-  <w:style w:type="paragraph" w:default="1" w:styleId="Normal">
-    <w:name w:val="Normal"/>
-    <w:qFormat/>
-  </w:style>
-  <w:style w:type="paragraph" w:styleId="Heading2">
-    <w:name w:val="heading 2"/>
-    <w:basedOn w:val="Normal"/>
-    <w:next w:val="Normal"/>
-    <w:link w:val="Heading2Char"/>
-    <w:uiPriority w:val="9"/>
-    <w:unhideWhenUsed/>
-    <w:qFormat/>
-    <w:rsid w:val="00352AC5"/>
-    <w:pPr>
-      <w:keepNext/>
-      <w:keepLines/>
-      <w:spacing w:before="200"/>
-      <w:outlineLvl w:val="1"/>
-    </w:pPr>
-    <w:rPr>
-      <w:rFonts w:asciiTheme="majorHAnsi" w:eastAsiaTheme="majorEastAsia" w:hAnsiTheme="majorHAnsi" w:cstheme="majorBidi"/>
-      <w:b/>
-      <w:bCs/>
-      <w:color w:val="4F81BD" w:themeColor="accent1"/>
-      <w:sz w:val="26"/>
-      <w:szCs w:val="26"/>
-    </w:rPr>
-  </w:style>
-  <w:style w:type="character" w:default="1" w:styleId="DefaultParagraphFont">
-    <w:name w:val="Default Paragraph Font"/>
-    <w:uiPriority w:val="1"/>
-    <w:semiHidden/>
-    <w:unhideWhenUsed/>
-  </w:style>
-  <w:style w:type="table" w:default="1" w:styleId="TableNormal">
-    <w:name w:val="Normal Table"/>
-    <w:uiPriority w:val="99"/>
-    <w:semiHidden/>
-    <w:unhideWhenUsed/>
-    <w:tblPr>
-      <w:tblInd w:w="0" w:type="dxa"/>
-      <w:tblCellMar>
-        <w:top w:w="0" w:type="dxa"/>
-        <w:left w:w="108" w:type="dxa"/>
-        <w:bottom w:w="0" w:type="dxa"/>
-        <w:right w:w="108" w:type="dxa"/>
-      </w:tblCellMar>
-    </w:tblPr>
-  </w:style>
-  <w:style w:type="numbering" w:default="1" w:styleId="NoList">
-    <w:name w:val="No List"/>
-    <w:uiPriority w:val="99"/>
-    <w:semiHidden/>
-    <w:unhideWhenUsed/>
-  </w:style>
-  <w:style w:type="paragraph" w:styleId="ListParagraph">
-    <w:name w:val="List Paragraph"/>
-    <w:basedOn w:val="Normal"/>
-    <w:uiPriority w:val="34"/>
-    <w:qFormat/>
-    <w:rsid w:val="00160AB3"/>
-    <w:pPr>
-      <w:ind w:left="720"/>
-      <w:contextualSpacing/>
-    </w:pPr>
-    <w:rPr>
-      <w:rFonts w:ascii="Times New Roman" w:eastAsia="Times New Roman" w:hAnsi="Times New Roman" w:cs="Times New Roman"/>
-      <w:lang w:eastAsia="sv-SE"/>
-    </w:rPr>
-  </w:style>
-  <w:style w:type="paragraph" w:styleId="Title">
-    <w:name w:val="Title"/>
-    <w:basedOn w:val="Normal"/>
-    <w:next w:val="Normal"/>
-    <w:link w:val="TitleChar"/>
-    <w:uiPriority w:val="10"/>
-    <w:qFormat/>
-    <w:rsid w:val="004629EB"/>
-    <w:pPr>
-      <w:pBdr>
-        <w:bottom w:val="single" w:sz="8" w:space="4" w:color="4F81BD" w:themeColor="accent1"/>
-      </w:pBdr>
-      <w:spacing w:after="300"/>
-      <w:contextualSpacing/>
-    </w:pPr>
-    <w:rPr>
-      <w:rFonts w:asciiTheme="majorHAnsi" w:eastAsiaTheme="majorEastAsia" w:hAnsiTheme="majorHAnsi" w:cstheme="majorBidi"/>
-      <w:color w:val="17365D" w:themeColor="text2" w:themeShade="BF"/>
-      <w:spacing w:val="5"/>
-      <w:kern w:val="28"/>
-      <w:sz w:val="52"/>
-      <w:szCs w:val="52"/>
-    </w:rPr>
-  </w:style>
-  <w:style w:type="character" w:customStyle="1" w:styleId="TitleChar">
-    <w:name w:val="Title Char"/>
-    <w:basedOn w:val="DefaultParagraphFont"/>
-    <w:link w:val="Title"/>
-    <w:uiPriority w:val="10"/>
-    <w:rsid w:val="004629EB"/>
-    <w:rPr>
-      <w:rFonts w:asciiTheme="majorHAnsi" w:eastAsiaTheme="majorEastAsia" w:hAnsiTheme="majorHAnsi" w:cstheme="majorBidi"/>
-      <w:color w:val="17365D" w:themeColor="text2" w:themeShade="BF"/>
-      <w:spacing w:val="5"/>
-      <w:kern w:val="28"/>
-      <w:sz w:val="52"/>
-      <w:szCs w:val="52"/>
-    </w:rPr>
-  </w:style>
-  <w:style w:type="character" w:styleId="Hyperlink">
-    <w:name w:val="Hyperlink"/>
-    <w:basedOn w:val="DefaultParagraphFont"/>
-    <w:uiPriority w:val="99"/>
-    <w:unhideWhenUsed/>
-    <w:rsid w:val="000B1EF5"/>
-    <w:rPr>
-      <w:color w:val="0000FF" w:themeColor="hyperlink"/>
-      <w:u w:val="single"/>
-    </w:rPr>
-  </w:style>
-  <w:style w:type="character" w:styleId="FollowedHyperlink">
-    <w:name w:val="FollowedHyperlink"/>
-    <w:basedOn w:val="DefaultParagraphFont"/>
-    <w:uiPriority w:val="99"/>
-    <w:semiHidden/>
-    <w:unhideWhenUsed/>
-    <w:rsid w:val="00A01045"/>
-    <w:rPr>
-      <w:color w:val="800080" w:themeColor="followedHyperlink"/>
-      <w:u w:val="single"/>
-    </w:rPr>
-  </w:style>
-  <w:style w:type="character" w:customStyle="1" w:styleId="Heading2Char">
-    <w:name w:val="Heading 2 Char"/>
-    <w:basedOn w:val="DefaultParagraphFont"/>
-    <w:link w:val="Heading2"/>
-    <w:uiPriority w:val="9"/>
-    <w:rsid w:val="00352AC5"/>
-    <w:rPr>
-      <w:rFonts w:asciiTheme="majorHAnsi" w:eastAsiaTheme="majorEastAsia" w:hAnsiTheme="majorHAnsi" w:cstheme="majorBidi"/>
-      <w:b/>
-      <w:bCs/>
-      <w:color w:val="4F81BD" w:themeColor="accent1"/>
-      <w:sz w:val="26"/>
-      <w:szCs w:val="26"/>
-    </w:rPr>
-  </w:style>
-</w:styles>
-</file>
-
-<file path=word/stylesWithEffects.xml><?xml version="1.0" encoding="utf-8"?>
-<w:styles xmlns:wpc="http://schemas.microsoft.com/office/word/2010/wordprocessingCanvas" xmlns:mo="http://schemas.microsoft.com/office/mac/office/2008/main" xmlns:mc="http://schemas.openxmlformats.org/markup-compatibility/2006" xmlns:mv="urn:schemas-microsoft-com:mac:vml" xmlns:o="urn:schemas-microsoft-com:office:office" xmlns:r="http://schemas.openxmlformats.org/officeDocument/2006/relationships" xmlns:m="http://schemas.openxmlformats.org/officeDocument/2006/math" xmlns:v="urn:schemas-microsoft-com:vml" xmlns:wp14="http://schemas.microsoft.com/office/word/2010/wordprocessingDrawing" xmlns:wp="http://schemas.openxmlformats.org/drawingml/2006/wordprocessingDrawing" xmlns:w10="urn:schemas-microsoft-com:office:word" xmlns:w="http://schemas.openxmlformats.org/wordprocessingml/2006/main" xmlns:w14="http://schemas.microsoft.com/office/word/2010/wordml" xmlns:wpg="http://schemas.microsoft.com/office/word/2010/wordprocessingGroup" xmlns:wpi="http://schemas.microsoft.com/office/word/2010/wordprocessingInk" xmlns:wne="http://schemas.microsoft.com/office/word/2006/wordml" xmlns:wps="http://schemas.microsoft.com/office/word/2010/wordprocessingShape" mc:Ignorable="w14 wp14">
-  <w:docDefaults>
-    <w:rPrDefault>
-      <w:rPr>
-        <w:rFonts w:asciiTheme="minorHAnsi" w:eastAsiaTheme="minorEastAsia" w:hAnsiTheme="minorHAnsi" w:cstheme="minorBidi"/>
-        <w:sz w:val="24"/>
-        <w:szCs w:val="24"/>
-        <w:lang w:val="en-US" w:eastAsia="en-US" w:bidi="ar-SA"/>
-      </w:rPr>
-    </w:rPrDefault>
-    <w:pPrDefault/>
-  </w:docDefaults>
-  <w:latentStyles w:defLockedState="0" w:defUIPriority="99" w:defSemiHidden="1" w:defUnhideWhenUsed="1" w:defQFormat="0" w:count="276">
-    <w:lsdException w:name="Normal" w:semiHidden="0" w:uiPriority="0" w:unhideWhenUsed="0" w:qFormat="1"/>
-    <w:lsdException w:name="heading 1" w:semiHidden="0" w:uiPriority="9" w:unhideWhenUsed="0" w:qFormat="1"/>
-    <w:lsdException w:name="heading 2" w:uiPriority="9" w:qFormat="1"/>
-    <w:lsdException w:name="heading 3" w:uiPriority="9" w:qFormat="1"/>
-    <w:lsdException w:name="heading 4" w:uiPriority="9" w:qFormat="1"/>
-    <w:lsdException w:name="heading 5" w:uiPriority="9" w:qFormat="1"/>
-    <w:lsdException w:name="heading 6" w:uiPriority="9" w:qFormat="1"/>
-    <w:lsdException w:name="heading 7" w:uiPriority="9" w:qFormat="1"/>
-    <w:lsdException w:name="heading 8" w:uiPriority="9" w:qFormat="1"/>
-    <w:lsdException w:name="heading 9" w:uiPriority="9" w:qFormat="1"/>
-    <w:lsdException w:name="toc 1" w:uiPriority="39"/>
-    <w:lsdException w:name="toc 2" w:uiPriority="39"/>
-    <w:lsdException w:name="toc 3" w:uiPriority="39"/>
-    <w:lsdException w:name="toc 4" w:uiPriority="39"/>
-    <w:lsdException w:name="toc 5" w:uiPriority="39"/>
-    <w:lsdException w:name="toc 6" w:uiPriority="39"/>
-    <w:lsdException w:name="toc 7" w:uiPriority="39"/>
-    <w:lsdException w:name="toc 8" w:uiPriority="39"/>
-    <w:lsdException w:name="toc 9" w:uiPriority="39"/>
-    <w:lsdException w:name="caption" w:uiPriority="35" w:qFormat="1"/>
-    <w:lsdException w:name="Title" w:semiHidden="0" w:uiPriority="10" w:unhideWhenUsed="0" w:qFormat="1"/>
-    <w:lsdException w:name="Default Paragraph Font" w:uiPriority="1"/>
-    <w:lsdException w:name="Subtitle" w:semiHidden="0" w:uiPriority="11" w:unhideWhenUsed="0" w:qFormat="1"/>
-    <w:lsdException w:name="Strong" w:semiHidden="0" w:uiPriority="22" w:unhideWhenUsed="0" w:qFormat="1"/>
-    <w:lsdException w:name="Emphasis" w:semiHidden="0" w:uiPriority="20" w:unhideWhenUsed="0" w:qFormat="1"/>
-    <w:lsdException w:name="Table Grid" w:semiHidden="0" w:uiPriority="59" w:unhideWhenUsed="0"/>
-    <w:lsdException w:name="Placeholder Text" w:unhideWhenUsed="0"/>
-    <w:lsdException w:name="No Spacing" w:semiHidden="0" w:uiPriority="1" w:unhideWhenUsed="0" w:qFormat="1"/>
-    <w:lsdException w:name="Light Shading" w:semiHidden="0" w:uiPriority="60" w:unhideWhenUsed="0"/>
-    <w:lsdException w:name="Light List" w:semiHidden="0" w:uiPriority="61" w:unhideWhenUsed="0"/>
-    <w:lsdException w:name="Light Grid" w:semiHidden="0" w:uiPriority="62" w:unhideWhenUsed="0"/>
-    <w:lsdException w:name="Medium Shading 1" w:semiHidden="0" w:uiPriority="63" w:unhideWhenUsed="0"/>
-    <w:lsdException w:name="Medium Shading 2" w:semiHidden="0" w:uiPriority="64" w:unhideWhenUsed="0"/>
-    <w:lsdException w:name="Medium List 1" w:semiHidden="0" w:uiPriority="65" w:unhideWhenUsed="0"/>
-    <w:lsdException w:name="Medium List 2" w:semiHidden="0" w:uiPriority="66" w:unhideWhenUsed="0"/>
-    <w:lsdException w:name="Medium Grid 1" w:semiHidden="0" w:uiPriority="67" w:unhideWhenUsed="0"/>
-    <w:lsdException w:name="Medium Grid 2" w:semiHidden="0" w:uiPriority="68" w:unhideWhenUsed="0"/>
-    <w:lsdException w:name="Medium Grid 3" w:semiHidden="0" w:uiPriority="69" w:unhideWhenUsed="0"/>
-    <w:lsdException w:name="Dark List" w:semiHidden="0" w:uiPriority="70" w:unhideWhenUsed="0"/>
-    <w:lsdException w:name="Colorful Shading" w:semiHidden="0" w:uiPriority="71" w:unhideWhenUsed="0"/>
-    <w:lsdException w:name="Colorful List" w:semiHidden="0" w:uiPriority="72" w:unhideWhenUsed="0"/>
-    <w:lsdException w:name="Colorful Grid" w:semiHidden="0" w:uiPriority="73" w:unhideWhenUsed="0"/>
-    <w:lsdException w:name="Light Shading Accent 1" w:semiHidden="0" w:uiPriority="60" w:unhideWhenUsed="0"/>
-    <w:lsdException w:name="Light List Accent 1" w:semiHidden="0" w:uiPriority="61" w:unhideWhenUsed="0"/>
-    <w:lsdException w:name="Light Grid Accent 1" w:semiHidden="0" w:uiPriority="62" w:unhideWhenUsed="0"/>
-    <w:lsdException w:name="Medium Shading 1 Accent 1" w:semiHidden="0" w:uiPriority="63" w:unhideWhenUsed="0"/>
-    <w:lsdException w:name="Medium Shading 2 Accent 1" w:semiHidden="0" w:uiPriority="64" w:unhideWhenUsed="0"/>
-    <w:lsdException w:name="Medium List 1 Accent 1" w:semiHidden="0" w:uiPriority="65" w:unhideWhenUsed="0"/>
-    <w:lsdException w:name="Revision" w:unhideWhenUsed="0"/>
-    <w:lsdException w:name="List Paragraph" w:semiHidden="0" w:uiPriority="34" w:unhideWhenUsed="0" w:qFormat="1"/>
-    <w:lsdException w:name="Quote" w:semiHidden="0" w:uiPriority="29" w:unhideWhenUsed="0" w:qFormat="1"/>
-    <w:lsdException w:name="Intense Quote" w:semiHidden="0" w:uiPriority="30" w:unhideWhenUsed="0" w:qFormat="1"/>
-    <w:lsdException w:name="Medium List 2 Accent 1" w:semiHidden="0" w:uiPriority="66" w:unhideWhenUsed="0"/>
-    <w:lsdException w:name="Medium Grid 1 Accent 1" w:semiHidden="0" w:uiPriority="67" w:unhideWhenUsed="0"/>
-    <w:lsdException w:name="Medium Grid 2 Accent 1" w:semiHidden="0" w:uiPriority="68" w:unhideWhenUsed="0"/>
-    <w:lsdException w:name="Medium Grid 3 Accent 1" w:semiHidden="0" w:uiPriority="69" w:unhideWhenUsed="0"/>
-    <w:lsdException w:name="Dark List Accent 1" w:semiHidden="0" w:uiPriority="70" w:unhideWhenUsed="0"/>
-    <w:lsdException w:name="Colorful Shading Accent 1" w:semiHidden="0" w:uiPriority="71" w:unhideWhenUsed="0"/>
-    <w:lsdException w:name="Colorful List Accent 1" w:semiHidden="0" w:uiPriority="72" w:unhideWhenUsed="0"/>
-    <w:lsdException w:name="Colorful Grid Accent 1" w:semiHidden="0" w:uiPriority="73" w:unhideWhenUsed="0"/>
-    <w:lsdException w:name="Light Shading Accent 2" w:semiHidden="0" w:uiPriority="60" w:unhideWhenUsed="0"/>
-    <w:lsdException w:name="Light List Accent 2" w:semiHidden="0" w:uiPriority="61" w:unhideWhenUsed="0"/>
-    <w:lsdException w:name="Light Grid Accent 2" w:semiHidden="0" w:uiPriority="62" w:unhideWhenUsed="0"/>
-    <w:lsdException w:name="Medium Shading 1 Accent 2" w:semiHidden="0" w:uiPriority="63" w:unhideWhenUsed="0"/>
-    <w:lsdException w:name="Medium Shading 2 Accent 2" w:semiHidden="0" w:uiPriority="64" w:unhideWhenUsed="0"/>
-    <w:lsdException w:name="Medium List 1 Accent 2" w:semiHidden="0" w:uiPriority="65" w:unhideWhenUsed="0"/>
-    <w:lsdException w:name="Medium List 2 Accent 2" w:semiHidden="0" w:uiPriority="66" w:unhideWhenUsed="0"/>
-    <w:lsdException w:name="Medium Grid 1 Accent 2" w:semiHidden="0" w:uiPriority="67" w:unhideWhenUsed="0"/>
-    <w:lsdException w:name="Medium Grid 2 Accent 2" w:semiHidden="0" w:uiPriority="68" w:unhideWhenUsed="0"/>
-    <w:lsdException w:name="Medium Grid 3 Accent 2" w:semiHidden="0" w:uiPriority="69" w:unhideWhenUsed="0"/>
-    <w:lsdException w:name="Dark List Accent 2" w:semiHidden="0" w:uiPriority="70" w:unhideWhenUsed="0"/>
-    <w:lsdException w:name="Colorful Shading Accent 2" w:semiHidden="0" w:uiPriority="71" w:unhideWhenUsed="0"/>
-    <w:lsdException w:name="Colorful List Accent 2" w:semiHidden="0" w:uiPriority="72" w:unhideWhenUsed="0"/>
-    <w:lsdException w:name="Colorful Grid Accent 2" w:semiHidden="0" w:uiPriority="73" w:unhideWhenUsed="0"/>
-    <w:lsdException w:name="Light Shading Accent 3" w:semiHidden="0" w:uiPriority="60" w:unhideWhenUsed="0"/>
-    <w:lsdException w:name="Light List Accent 3" w:semiHidden="0" w:uiPriority="61" w:unhideWhenUsed="0"/>
-    <w:lsdException w:name="Light Grid Accent 3" w:semiHidden="0" w:uiPriority="62" w:unhideWhenUsed="0"/>
-    <w:lsdException w:name="Medium Shading 1 Accent 3" w:semiHidden="0" w:uiPriority="63" w:unhideWhenUsed="0"/>
-    <w:lsdException w:name="Medium Shading 2 Accent 3" w:semiHidden="0" w:uiPriority="64" w:unhideWhenUsed="0"/>
-    <w:lsdException w:name="Medium List 1 Accent 3" w:semiHidden="0" w:uiPriority="65" w:unhideWhenUsed="0"/>
-    <w:lsdException w:name="Medium List 2 Accent 3" w:semiHidden="0" w:uiPriority="66" w:unhideWhenUsed="0"/>
-    <w:lsdException w:name="Medium Grid 1 Accent 3" w:semiHidden="0" w:uiPriority="67" w:unhideWhenUsed="0"/>
-    <w:lsdException w:name="Medium Grid 2 Accent 3" w:semiHidden="0" w:uiPriority="68" w:unhideWhenUsed="0"/>
-    <w:lsdException w:name="Medium Grid 3 Accent 3" w:semiHidden="0" w:uiPriority="69" w:unhideWhenUsed="0"/>
-    <w:lsdException w:name="Dark List Accent 3" w:semiHidden="0" w:uiPriority="70" w:unhideWhenUsed="0"/>
-    <w:lsdException w:name="Colorful Shading Accent 3" w:semiHidden="0" w:uiPriority="71" w:unhideWhenUsed="0"/>
-    <w:lsdException w:name="Colorful List Accent 3" w:semiHidden="0" w:uiPriority="72" w:unhideWhenUsed="0"/>
-    <w:lsdException w:name="Colorful Grid Accent 3" w:semiHidden="0" w:uiPriority="73" w:unhideWhenUsed="0"/>
-    <w:lsdException w:name="Light Shading Accent 4" w:semiHidden="0" w:uiPriority="60" w:unhideWhenUsed="0"/>
-    <w:lsdException w:name="Light List Accent 4" w:semiHidden="0" w:uiPriority="61" w:unhideWhenUsed="0"/>
-    <w:lsdException w:name="Light Grid Accent 4" w:semiHidden="0" w:uiPriority="62" w:unhideWhenUsed="0"/>
-    <w:lsdException w:name="Medium Shading 1 Accent 4" w:semiHidden="0" w:uiPriority="63" w:unhideWhenUsed="0"/>
-    <w:lsdException w:name="Medium Shading 2 Accent 4" w:semiHidden="0" w:uiPriority="64" w:unhideWhenUsed="0"/>
-    <w:lsdException w:name="Medium List 1 Accent 4" w:semiHidden="0" w:uiPriority="65" w:unhideWhenUsed="0"/>
-    <w:lsdException w:name="Medium List 2 Accent 4" w:semiHidden="0" w:uiPriority="66" w:unhideWhenUsed="0"/>
-    <w:lsdException w:name="Medium Grid 1 Accent 4" w:semiHidden="0" w:uiPriority="67" w:unhideWhenUsed="0"/>
-    <w:lsdException w:name="Medium Grid 2 Accent 4" w:semiHidden="0" w:uiPriority="68" w:unhideWhenUsed="0"/>
-    <w:lsdException w:name="Medium Grid 3 Accent 4" w:semiHidden="0" w:uiPriority="69" w:unhideWhenUsed="0"/>
-    <w:lsdException w:name="Dark List Accent 4" w:semiHidden="0" w:uiPriority="70" w:unhideWhenUsed="0"/>
-    <w:lsdException w:name="Colorful Shading Accent 4" w:semiHidden="0" w:uiPriority="71" w:unhideWhenUsed="0"/>
-    <w:lsdException w:name="Colorful List Accent 4" w:semiHidden="0" w:uiPriority="72" w:unhideWhenUsed="0"/>
-    <w:lsdException w:name="Colorful Grid Accent 4" w:semiHidden="0" w:uiPriority="73" w:unhideWhenUsed="0"/>
-    <w:lsdException w:name="Light Shading Accent 5" w:semiHidden="0" w:uiPriority="60" w:unhideWhenUsed="0"/>
-    <w:lsdException w:name="Light List Accent 5" w:semiHidden="0" w:uiPriority="61" w:unhideWhenUsed="0"/>
-    <w:lsdException w:name="Light Grid Accent 5" w:semiHidden="0" w:uiPriority="62" w:unhideWhenUsed="0"/>
-    <w:lsdException w:name="Medium Shading 1 Accent 5" w:semiHidden="0" w:uiPriority="63" w:unhideWhenUsed="0"/>
-    <w:lsdException w:name="Medium Shading 2 Accent 5" w:semiHidden="0" w:uiPriority="64" w:unhideWhenUsed="0"/>
-    <w:lsdException w:name="Medium List 1 Accent 5" w:semiHidden="0" w:uiPriority="65" w:unhideWhenUsed="0"/>
-    <w:lsdException w:name="Medium List 2 Accent 5" w:semiHidden="0" w:uiPriority="66" w:unhideWhenUsed="0"/>
-    <w:lsdException w:name="Medium Grid 1 Accent 5" w:semiHidden="0" w:uiPriority="67" w:unhideWhenUsed="0"/>
-    <w:lsdException w:name="Medium Grid 2 Accent 5" w:semiHidden="0" w:uiPriority="68" w:unhideWhenUsed="0"/>
-    <w:lsdException w:name="Medium Grid 3 Accent 5" w:semiHidden="0" w:uiPriority="69" w:unhideWhenUsed="0"/>
-    <w:lsdException w:name="Dark List Accent 5" w:semiHidden="0" w:uiPriority="70" w:unhideWhenUsed="0"/>
-    <w:lsdException w:name="Colorful Shading Accent 5" w:semiHidden="0" w:uiPriority="71" w:unhideWhenUsed="0"/>
-    <w:lsdException w:name="Colorful List Accent 5" w:semiHidden="0" w:uiPriority="72" w:unhideWhenUsed="0"/>
-    <w:lsdException w:name="Colorful Grid Accent 5" w:semiHidden="0" w:uiPriority="73" w:unhideWhenUsed="0"/>
-    <w:lsdException w:name="Light Shading Accent 6" w:semiHidden="0" w:uiPriority="60" w:unhideWhenUsed="0"/>
-    <w:lsdException w:name="Light List Accent 6" w:semiHidden="0" w:uiPriority="61" w:unhideWhenUsed="0"/>
-    <w:lsdException w:name="Light Grid Accent 6" w:semiHidden="0" w:uiPriority="62" w:unhideWhenUsed="0"/>
-    <w:lsdException w:name="Medium Shading 1 Accent 6" w:semiHidden="0" w:uiPriority="63" w:unhideWhenUsed="0"/>
-    <w:lsdException w:name="Medium Shading 2 Accent 6" w:semiHidden="0" w:uiPriority="64" w:unhideWhenUsed="0"/>
-    <w:lsdException w:name="Medium List 1 Accent 6" w:semiHidden="0" w:uiPriority="65" w:unhideWhenUsed="0"/>
-    <w:lsdException w:name="Medium List 2 Accent 6" w:semiHidden="0" w:uiPriority="66" w:unhideWhenUsed="0"/>
-    <w:lsdException w:name="Medium Grid 1 Accent 6" w:semiHidden="0" w:uiPriority="67" w:unhideWhenUsed="0"/>
-    <w:lsdException w:name="Medium Grid 2 Accent 6" w:semiHidden="0" w:uiPriority="68" w:unhideWhenUsed="0"/>
-    <w:lsdException w:name="Medium Grid 3 Accent 6" w:semiHidden="0" w:uiPriority="69" w:unhideWhenUsed="0"/>
-    <w:lsdException w:name="Dark List Accent 6" w:semiHidden="0" w:uiPriority="70" w:unhideWhenUsed="0"/>
-    <w:lsdException w:name="Colorful Shading Accent 6" w:semiHidden="0" w:uiPriority="71" w:unhideWhenUsed="0"/>
-    <w:lsdException w:name="Colorful List Accent 6" w:semiHidden="0" w:uiPriority="72" w:unhideWhenUsed="0"/>
-    <w:lsdException w:name="Colorful Grid Accent 6" w:semiHidden="0" w:uiPriority="73" w:unhideWhenUsed="0"/>
-    <w:lsdException w:name="Subtle Emphasis" w:semiHidden="0" w:uiPriority="19" w:unhideWhenUsed="0" w:qFormat="1"/>
-    <w:lsdException w:name="Intense Emphasis" w:semiHidden="0" w:uiPriority="21" w:unhideWhenUsed="0" w:qFormat="1"/>
-    <w:lsdException w:name="Subtle Reference" w:semiHidden="0" w:uiPriority="31" w:unhideWhenUsed="0" w:qFormat="1"/>
-    <w:lsdException w:name="Intense Reference" w:semiHidden="0" w:uiPriority="32" w:unhideWhenUsed="0" w:qFormat="1"/>
-    <w:lsdException w:name="Book Title" w:semiHidden="0" w:uiPriority="33" w:unhideWhenUsed="0" w:qFormat="1"/>
-    <w:lsdException w:name="Bibliography" w:uiPriority="37"/>
-    <w:lsdException w:name="TOC Heading" w:uiPriority="39" w:qFormat="1"/>
+  <w:latentStyles w:defLockedState="0" w:defUIPriority="99" w:defSemiHidden="0" w:defUnhideWhenUsed="0" w:defQFormat="0" w:count="380">
+    <w:lsdException w:name="Normal" w:uiPriority="0" w:qFormat="1"/>
+    <w:lsdException w:name="heading 1" w:uiPriority="9" w:qFormat="1"/>
+    <w:lsdException w:name="heading 2" w:semiHidden="1" w:uiPriority="9" w:unhideWhenUsed="1" w:qFormat="1"/>
+    <w:lsdException w:name="heading 3" w:semiHidden="1" w:uiPriority="9" w:unhideWhenUsed="1" w:qFormat="1"/>
+    <w:lsdException w:name="heading 4" w:semiHidden="1" w:uiPriority="9" w:unhideWhenUsed="1" w:qFormat="1"/>
+    <w:lsdException w:name="heading 5" w:semiHidden="1" w:uiPriority="9" w:unhideWhenUsed="1" w:qFormat="1"/>
+    <w:lsdException w:name="heading 6" w:semiHidden="1" w:uiPriority="9" w:unhideWhenUsed="1" w:qFormat="1"/>
+    <w:lsdException w:name="heading 7" w:semiHidden="1" w:uiPriority="9" w:unhideWhenUsed="1" w:qFormat="1"/>
+    <w:lsdException w:name="heading 8" w:semiHidden="1" w:uiPriority="9" w:unhideWhenUsed="1" w:qFormat="1"/>
+    <w:lsdException w:name="heading 9" w:semiHidden="1" w:uiPriority="9" w:unhideWhenUsed="1" w:qFormat="1"/>
+    <w:lsdException w:name="index 1" w:semiHidden="1" w:unhideWhenUsed="1"/>
+    <w:lsdException w:name="index 2" w:semiHidden="1" w:unhideWhenUsed="1"/>
+    <w:lsdException w:name="index 3" w:semiHidden="1" w:unhideWhenUsed="1"/>
+    <w:lsdException w:name="index 4" w:semiHidden="1" w:unhideWhenUsed="1"/>
+    <w:lsdException w:name="index 5" w:semiHidden="1" w:unhideWhenUsed="1"/>
+    <w:lsdException w:name="index 6" w:semiHidden="1" w:unhideWhenUsed="1"/>
+    <w:lsdException w:name="index 7" w:semiHidden="1" w:unhideWhenUsed="1"/>
+    <w:lsdException w:name="index 8" w:semiHidden="1" w:unhideWhenUsed="1"/>
+    <w:lsdException w:name="index 9" w:semiHidden="1" w:unhideWhenUsed="1"/>
+    <w:lsdException w:name="toc 1" w:semiHidden="1" w:uiPriority="39" w:unhideWhenUsed="1"/>
+    <w:lsdException w:name="toc 2" w:semiHidden="1" w:uiPriority="39" w:unhideWhenUsed="1"/>
+    <w:lsdException w:name="toc 3" w:semiHidden="1" w:uiPriority="39" w:unhideWhenUsed="1"/>
+    <w:lsdException w:name="toc 4" w:semiHidden="1" w:uiPriority="39" w:unhideWhenUsed="1"/>
+    <w:lsdException w:name="toc 5" w:semiHidden="1" w:uiPriority="39" w:unhideWhenUsed="1"/>
+    <w:lsdException w:name="toc 6" w:semiHidden="1" w:uiPriority="39" w:unhideWhenUsed="1"/>
+    <w:lsdException w:name="toc 7" w:semiHidden="1" w:uiPriority="39" w:unhideWhenUsed="1"/>
+    <w:lsdException w:name="toc 8" w:semiHidden="1" w:uiPriority="39" w:unhideWhenUsed="1"/>
+    <w:lsdException w:name="toc 9" w:semiHidden="1" w:uiPriority="39" w:unhideWhenUsed="1"/>
+    <w:lsdException w:name="Normal Indent" w:semiHidden="1" w:unhideWhenUsed="1"/>
+    <w:lsdException w:name="footnote text" w:semiHidden="1" w:unhideWhenUsed="1"/>
+    <w:lsdException w:name="annotation text" w:semiHidden="1" w:unhideWhenUsed="1"/>
+    <w:lsdException w:name="header" w:semiHidden="1" w:unhideWhenUsed="1"/>
+    <w:lsdException w:name="footer" w:semiHidden="1" w:unhideWhenUsed="1"/>
+    <w:lsdException w:name="index heading" w:semiHidden="1" w:unhideWhenUsed="1"/>
+    <w:lsdException w:name="caption" w:semiHidden="1" w:uiPriority="35" w:unhideWhenUsed="1" w:qFormat="1"/>
+    <w:lsdException w:name="table of figures" w:semiHidden="1" w:unhideWhenUsed="1"/>
+    <w:lsdException w:name="envelope address" w:semiHidden="1" w:unhideWhenUsed="1"/>
+    <w:lsdException w:name="envelope return" w:semiHidden="1" w:unhideWhenUsed="1"/>
+    <w:lsdException w:name="footnote reference" w:semiHidden="1" w:unhideWhenUsed="1"/>
+    <w:lsdException w:name="annotation reference" w:semiHidden="1" w:unhideWhenUsed="1"/>
+    <w:lsdException w:name="line number" w:semiHidden="1" w:unhideWhenUsed="1"/>
+    <w:lsdException w:name="page number" w:semiHidden="1" w:unhideWhenUsed="1"/>
+    <w:lsdException w:name="endnote reference" w:semiHidden="1" w:unhideWhenUsed="1"/>
+    <w:lsdException w:name="endnote text" w:semiHidden="1" w:unhideWhenUsed="1"/>
+    <w:lsdException w:name="table of authorities" w:semiHidden="1" w:unhideWhenUsed="1"/>
+    <w:lsdException w:name="macro" w:semiHidden="1" w:unhideWhenUsed="1"/>
+    <w:lsdException w:name="toa heading" w:semiHidden="1" w:unhideWhenUsed="1"/>
+    <w:lsdException w:name="List" w:semiHidden="1" w:unhideWhenUsed="1"/>
+    <w:lsdException w:name="List Bullet" w:semiHidden="1" w:unhideWhenUsed="1"/>
+    <w:lsdException w:name="List Number" w:semiHidden="1" w:unhideWhenUsed="1"/>
+    <w:lsdException w:name="List 2" w:semiHidden="1" w:unhideWhenUsed="1"/>
+    <w:lsdException w:name="List 3" w:semiHidden="1" w:unhideWhenUsed="1"/>
+    <w:lsdException w:name="List 4" w:semiHidden="1" w:unhideWhenUsed="1"/>
+    <w:lsdException w:name="List 5" w:semiHidden="1" w:unhideWhenUsed="1"/>
+    <w:lsdException w:name="List Bullet 2" w:semiHidden="1" w:unhideWhenUsed="1"/>
+    <w:lsdException w:name="List Bullet 3" w:semiHidden="1" w:unhideWhenUsed="1"/>
+    <w:lsdException w:name="List Bullet 4" w:semiHidden="1" w:unhideWhenUsed="1"/>
+    <w:lsdException w:name="List Bullet 5" w:semiHidden="1" w:unhideWhenUsed="1"/>
+    <w:lsdException w:name="List Number 2" w:semiHidden="1" w:unhideWhenUsed="1"/>
+    <w:lsdException w:name="List Number 3" w:semiHidden="1" w:unhideWhenUsed="1"/>
+    <w:lsdException w:name="List Number 4" w:semiHidden="1" w:unhideWhenUsed="1"/>
+    <w:lsdException w:name="List Number 5" w:semiHidden="1" w:unhideWhenUsed="1"/>
+    <w:lsdException w:name="Title" w:uiPriority="10" w:qFormat="1"/>
+    <w:lsdException w:name="Closing" w:semiHidden="1" w:unhideWhenUsed="1"/>
+    <w:lsdException w:name="Signature" w:semiHidden="1" w:unhideWhenUsed="1"/>
+    <w:lsdException w:name="Default Paragraph Font" w:semiHidden="1" w:uiPriority="1" w:unhideWhenUsed="1"/>
+    <w:lsdException w:name="Body Text" w:semiHidden="1" w:unhideWhenUsed="1"/>
+    <w:lsdException w:name="Body Text Indent" w:semiHidden="1" w:unhideWhenUsed="1"/>
+    <w:lsdException w:name="List Continue" w:semiHidden="1" w:unhideWhenUsed="1"/>
+    <w:lsdException w:name="List Continue 2" w:semiHidden="1" w:unhideWhenUsed="1"/>
+    <w:lsdException w:name="List Continue 3" w:semiHidden="1" w:unhideWhenUsed="1"/>
+    <w:lsdException w:name="List Continue 4" w:semiHidden="1" w:unhideWhenUsed="1"/>
+    <w:lsdException w:name="List Continue 5" w:semiHidden="1" w:unhideWhenUsed="1"/>
+    <w:lsdException w:name="Message Header" w:semiHidden="1" w:unhideWhenUsed="1"/>
+    <w:lsdException w:name="Subtitle" w:uiPriority="11" w:qFormat="1"/>
+    <w:lsdException w:name="Salutation" w:semiHidden="1" w:unhideWhenUsed="1"/>
+    <w:lsdException w:name="Date" w:semiHidden="1" w:unhideWhenUsed="1"/>
+    <w:lsdException w:name="Body Text First Indent" w:semiHidden="1" w:unhideWhenUsed="1"/>
+    <w:lsdException w:name="Body Text First Indent 2" w:semiHidden="1" w:unhideWhenUsed="1"/>
+    <w:lsdException w:name="Note Heading" w:semiHidden="1" w:unhideWhenUsed="1"/>
+    <w:lsdException w:name="Body Text 2" w:semiHidden="1" w:unhideWhenUsed="1"/>
+    <w:lsdException w:name="Body Text 3" w:semiHidden="1" w:unhideWhenUsed="1"/>
+    <w:lsdException w:name="Body Text Indent 2" w:semiHidden="1" w:unhideWhenUsed="1"/>
+    <w:lsdException w:name="Body Text Indent 3" w:semiHidden="1" w:unhideWhenUsed="1"/>
+    <w:lsdException w:name="Block Text" w:semiHidden="1" w:unhideWhenUsed="1"/>
+    <w:lsdException w:name="Hyperlink" w:semiHidden="1" w:unhideWhenUsed="1"/>
+    <w:lsdException w:name="FollowedHyperlink" w:semiHidden="1" w:unhideWhenUsed="1"/>
+    <w:lsdException w:name="Strong" w:uiPriority="22" w:qFormat="1"/>
+    <w:lsdException w:name="Emphasis" w:uiPriority="20" w:qFormat="1"/>
+    <w:lsdException w:name="Document Map" w:semiHidden="1" w:unhideWhenUsed="1"/>
+    <w:lsdException w:name="Plain Text" w:semiHidden="1" w:unhideWhenUsed="1"/>
+    <w:lsdException w:name="E-mail Signature" w:semiHidden="1" w:unhideWhenUsed="1"/>
+    <w:lsdException w:name="HTML Top of Form" w:semiHidden="1" w:unhideWhenUsed="1"/>
+    <w:lsdException w:name="HTML Bottom of Form" w:semiHidden="1" w:unhideWhenUsed="1"/>
+    <w:lsdException w:name="Normal (Web)" w:semiHidden="1" w:unhideWhenUsed="1"/>
+    <w:lsdException w:name="HTML Acronym" w:semiHidden="1" w:unhideWhenUsed="1"/>
+    <w:lsdException w:name="HTML Address" w:semiHidden="1" w:unhideWhenUsed="1"/>
+    <w:lsdException w:name="HTML Cite" w:semiHidden="1" w:unhideWhenUsed="1"/>
+    <w:lsdException w:name="HTML Code" w:semiHidden="1" w:unhideWhenUsed="1"/>
+    <w:lsdException w:name="HTML Definition" w:semiHidden="1" w:unhideWhenUsed="1"/>
+    <w:lsdException w:name="HTML Keyboard" w:semiHidden="1" w:unhideWhenUsed="1"/>
+    <w:lsdException w:name="HTML Preformatted" w:semiHidden="1" w:unhideWhenUsed="1"/>
+    <w:lsdException w:name="HTML Sample" w:semiHidden="1" w:unhideWhenUsed="1"/>
+    <w:lsdException w:name="HTML Typewriter" w:semiHidden="1" w:unhideWhenUsed="1"/>
+    <w:lsdException w:name="HTML Variable" w:semiHidden="1" w:unhideWhenUsed="1"/>
+    <w:lsdException w:name="Normal Table" w:semiHidden="1" w:unhideWhenUsed="1"/>
+    <w:lsdException w:name="annotation subject" w:semiHidden="1" w:unhideWhenUsed="1"/>
+    <w:lsdException w:name="No List" w:semiHidden="1" w:unhideWhenUsed="1"/>
+    <w:lsdException w:name="Outline List 1" w:semiHidden="1" w:unhideWhenUsed="1"/>
+    <w:lsdException w:name="Outline List 2" w:semiHidden="1" w:unhideWhenUsed="1"/>
+    <w:lsdException w:name="Outline List 3" w:semiHidden="1" w:unhideWhenUsed="1"/>
+    <w:lsdException w:name="Table Simple 1" w:semiHidden="1" w:unhideWhenUsed="1"/>
+    <w:lsdException w:name="Table Simple 2" w:semiHidden="1" w:unhideWhenUsed="1"/>
+    <w:lsdException w:name="Table Simple 3" w:semiHidden="1" w:unhideWhenUsed="1"/>
+    <w:lsdException w:name="Table Classic 1" w:semiHidden="1" w:unhideWhenUsed="1"/>
+    <w:lsdException w:name="Table Classic 2" w:semiHidden="1" w:unhideWhenUsed="1"/>
+    <w:lsdException w:name="Table Classic 3" w:semiHidden="1" w:unhideWhenUsed="1"/>
+    <w:lsdException w:name="Table Classic 4" w:semiHidden="1" w:unhideWhenUsed="1"/>
+    <w:lsdException w:name="Table Colorful 1" w:semiHidden="1" w:unhideWhenUsed="1"/>
+    <w:lsdException w:name="Table Colorful 2" w:semiHidden="1" w:unhideWhenUsed="1"/>
+    <w:lsdException w:name="Table Colorful 3" w:semiHidden="1" w:unhideWhenUsed="1"/>
+    <w:lsdException w:name="Table Columns 1" w:semiHidden="1" w:unhideWhenUsed="1"/>
+    <w:lsdException w:name="Table Columns 2" w:semiHidden="1" w:unhideWhenUsed="1"/>
+    <w:lsdException w:name="Table Columns 3" w:semiHidden="1" w:unhideWhenUsed="1"/>
+    <w:lsdException w:name="Table Columns 4" w:semiHidden="1" w:unhideWhenUsed="1"/>
+    <w:lsdException w:name="Table Columns 5" w:semiHidden="1" w:unhideWhenUsed="1"/>
+    <w:lsdException w:name="Table Grid 1" w:semiHidden="1" w:unhideWhenUsed="1"/>
+    <w:lsdException w:name="Table Grid 2" w:semiHidden="1" w:unhideWhenUsed="1"/>
+    <w:lsdException w:name="Table Grid 3" w:semiHidden="1" w:unhideWhenUsed="1"/>
+    <w:lsdException w:name="Table Grid 4" w:semiHidden="1" w:unhideWhenUsed="1"/>
+    <w:lsdException w:name="Table Grid 5" w:semiHidden="1" w:unhideWhenUsed="1"/>
+    <w:lsdException w:name="Table Grid 6" w:semiHidden="1" w:unhideWhenUsed="1"/>
+    <w:lsdException w:name="Table Grid 7" w:semiHidden="1" w:unhideWhenUsed="1"/>
+    <w:lsdException w:name="Table Grid 8" w:semiHidden="1" w:unhideWhenUsed="1"/>
+    <w:lsdException w:name="Table List 1" w:semiHidden="1" w:unhideWhenUsed="1"/>
+    <w:lsdException w:name="Table List 2" w:semiHidden="1" w:unhideWhenUsed="1"/>
+    <w:lsdException w:name="Table List 3" w:semiHidden="1" w:unhideWhenUsed="1"/>
+    <w:lsdException w:name="Table List 4" w:semiHidden="1" w:unhideWhenUsed="1"/>
+    <w:lsdException w:name="Table List 5" w:semiHidden="1" w:unhideWhenUsed="1"/>
+    <w:lsdException w:name="Table List 6" w:semiHidden="1" w:unhideWhenUsed="1"/>
+    <w:lsdException w:name="Table List 7" w:semiHidden="1" w:unhideWhenUsed="1"/>
+    <w:lsdException w:name="Table List 8" w:semiHidden="1" w:unhideWhenUsed="1"/>
+    <w:lsdException w:name="Table 3D effects 1" w:semiHidden="1" w:unhideWhenUsed="1"/>
+    <w:lsdException w:name="Table 3D effects 2" w:semiHidden="1" w:unhideWhenUsed="1"/>
+    <w:lsdException w:name="Table 3D effects 3" w:semiHidden="1" w:unhideWhenUsed="1"/>
+    <w:lsdException w:name="Table Contemporary" w:semiHidden="1" w:unhideWhenUsed="1"/>
+    <w:lsdException w:name="Table Elegant" w:semiHidden="1" w:unhideWhenUsed="1"/>
+    <w:lsdException w:name="Table Professional" w:semiHidden="1" w:unhideWhenUsed="1"/>
+    <w:lsdException w:name="Table Subtle 1" w:semiHidden="1" w:unhideWhenUsed="1"/>
+    <w:lsdException w:name="Table Subtle 2" w:semiHidden="1" w:unhideWhenUsed="1"/>
+    <w:lsdException w:name="Table Web 1" w:semiHidden="1" w:unhideWhenUsed="1"/>
+    <w:lsdException w:name="Table Web 2" w:semiHidden="1" w:unhideWhenUsed="1"/>
+    <w:lsdException w:name="Table Web 3" w:semiHidden="1" w:unhideWhenUsed="1"/>
+    <w:lsdException w:name="Balloon Text" w:semiHidden="1" w:unhideWhenUsed="1"/>
+    <w:lsdException w:name="Table Grid" w:uiPriority="59"/>
+    <w:lsdException w:name="Table Theme" w:semiHidden="1" w:unhideWhenUsed="1"/>
+    <w:lsdException w:name="Note Level 1" w:semiHidden="1" w:unhideWhenUsed="1"/>
+    <w:lsdException w:name="Note Level 2" w:semiHidden="1" w:unhideWhenUsed="1"/>
+    <w:lsdException w:name="Note Level 3" w:semiHidden="1" w:unhideWhenUsed="1"/>
+    <w:lsdException w:name="Note Level 4" w:semiHidden="1" w:unhideWhenUsed="1"/>
+    <w:lsdException w:name="Note Level 5" w:semiHidden="1" w:unhideWhenUsed="1"/>
+    <w:lsdException w:name="Note Level 6" w:semiHidden="1" w:unhideWhenUsed="1"/>
+    <w:lsdException w:name="Note Level 7" w:semiHidden="1" w:unhideWhenUsed="1"/>
+    <w:lsdException w:name="Note Level 8" w:semiHidden="1" w:unhideWhenUsed="1"/>
+    <w:lsdException w:name="Note Level 9" w:semiHidden="1" w:unhideWhenUsed="1"/>
+    <w:lsdException w:name="Placeholder Text" w:semiHidden="1"/>
+    <w:lsdException w:name="No Spacing" w:uiPriority="1" w:qFormat="1"/>
+    <w:lsdException w:name="Light Shading" w:uiPriority="60"/>
+    <w:lsdException w:name="Light List" w:uiPriority="61"/>
+    <w:lsdException w:name="Light Grid" w:uiPriority="62"/>
+    <w:lsdException w:name="Medium Shading 1" w:uiPriority="63"/>
+    <w:lsdException w:name="Medium Shading 2" w:uiPriority="64"/>
+    <w:lsdException w:name="Medium List 1" w:uiPriority="65"/>
+    <w:lsdException w:name="Medium List 2" w:uiPriority="66"/>
+    <w:lsdException w:name="Medium Grid 1" w:uiPriority="67"/>
+    <w:lsdException w:name="Medium Grid 2" w:uiPriority="68"/>
+    <w:lsdException w:name="Medium Grid 3" w:uiPriority="69"/>
+    <w:lsdException w:name="Dark List" w:uiPriority="70"/>
+    <w:lsdException w:name="Colorful Shading" w:uiPriority="71"/>
+    <w:lsdException w:name="Colorful List" w:uiPriority="72"/>
+    <w:lsdException w:name="Colorful Grid" w:uiPriority="73"/>
+    <w:lsdException w:name="Light Shading Accent 1" w:uiPriority="60"/>
+    <w:lsdException w:name="Light List Accent 1" w:uiPriority="61"/>
+    <w:lsdException w:name="Light Grid Accent 1" w:uiPriority="62"/>
+    <w:lsdException w:name="Medium Shading 1 Accent 1" w:uiPriority="63"/>
+    <w:lsdException w:name="Medium Shading 2 Accent 1" w:uiPriority="64"/>
+    <w:lsdException w:name="Medium List 1 Accent 1" w:uiPriority="65"/>
+    <w:lsdException w:name="Revision" w:semiHidden="1"/>
+    <w:lsdException w:name="List Paragraph" w:uiPriority="34" w:qFormat="1"/>
+    <w:lsdException w:name="Quote" w:uiPriority="29" w:qFormat="1"/>
+    <w:lsdException w:name="Intense Quote" w:uiPriority="30" w:qFormat="1"/>
+    <w:lsdException w:name="Medium List 2 Accent 1" w:uiPriority="66"/>
+    <w:lsdException w:name="Medium Grid 1 Accent 1" w:uiPriority="67"/>
+    <w:lsdException w:name="Medium Grid 2 Accent 1" w:uiPriority="68"/>
+    <w:lsdException w:name="Medium Grid 3 Accent 1" w:uiPriority="69"/>
+    <w:lsdException w:name="Dark List Accent 1" w:uiPriority="70"/>
+    <w:lsdException w:name="Colorful Shading Accent 1" w:uiPriority="71"/>
+    <w:lsdException w:name="Colorful List Accent 1" w:uiPriority="72"/>
+    <w:lsdException w:name="Colorful Grid Accent 1" w:uiPriority="73"/>
+    <w:lsdException w:name="Light Shading Accent 2" w:uiPriority="60"/>
+    <w:lsdException w:name="Light List Accent 2" w:uiPriority="61"/>
+    <w:lsdException w:name="Light Grid Accent 2" w:uiPriority="62"/>
+    <w:lsdException w:name="Medium Shading 1 Accent 2" w:uiPriority="63"/>
+    <w:lsdException w:name="Medium Shading 2 Accent 2" w:uiPriority="64"/>
+    <w:lsdException w:name="Medium List 1 Accent 2" w:uiPriority="65"/>
+    <w:lsdException w:name="Medium List 2 Accent 2" w:uiPriority="66"/>
+    <w:lsdException w:name="Medium Grid 1 Accent 2" w:uiPriority="67"/>
+    <w:lsdException w:name="Medium Grid 2 Accent 2" w:uiPriority="68"/>
+    <w:lsdException w:name="Medium Grid 3 Accent 2" w:uiPriority="69"/>
+    <w:lsdException w:name="Dark List Accent 2" w:uiPriority="70"/>
+    <w:lsdException w:name="Colorful Shading Accent 2" w:uiPriority="71"/>
+    <w:lsdException w:name="Colorful List Accent 2" w:uiPriority="72"/>
+    <w:lsdException w:name="Colorful Grid Accent 2" w:uiPriority="73"/>
+    <w:lsdException w:name="Light Shading Accent 3" w:uiPriority="60"/>
+    <w:lsdException w:name="Light List Accent 3" w:uiPriority="61"/>
+    <w:lsdException w:name="Light Grid Accent 3" w:uiPriority="62"/>
+    <w:lsdException w:name="Medium Shading 1 Accent 3" w:uiPriority="63"/>
+    <w:lsdException w:name="Medium Shading 2 Accent 3" w:uiPriority="64"/>
+    <w:lsdException w:name="Medium List 1 Accent 3" w:uiPriority="65"/>
+    <w:lsdException w:name="Medium List 2 Accent 3" w:uiPriority="66"/>
+    <w:lsdException w:name="Medium Grid 1 Accent 3" w:uiPriority="67"/>
+    <w:lsdException w:name="Medium Grid 2 Accent 3" w:uiPriority="68"/>
+    <w:lsdException w:name="Medium Grid 3 Accent 3" w:uiPriority="69"/>
+    <w:lsdException w:name="Dark List Accent 3" w:uiPriority="70"/>
+    <w:lsdException w:name="Colorful Shading Accent 3" w:uiPriority="71"/>
+    <w:lsdException w:name="Colorful List Accent 3" w:uiPriority="72"/>
+    <w:lsdException w:name="Colorful Grid Accent 3" w:uiPriority="73"/>
+    <w:lsdException w:name="Light Shading Accent 4" w:uiPriority="60"/>
+    <w:lsdException w:name="Light List Accent 4" w:uiPriority="61"/>
+    <w:lsdException w:name="Light Grid Accent 4" w:uiPriority="62"/>
+    <w:lsdException w:name="Medium Shading 1 Accent 4" w:uiPriority="63"/>
+    <w:lsdException w:name="Medium Shading 2 Accent 4" w:uiPriority="64"/>
+    <w:lsdException w:name="Medium List 1 Accent 4" w:uiPriority="65"/>
+    <w:lsdException w:name="Medium List 2 Accent 4" w:uiPriority="66"/>
+    <w:lsdException w:name="Medium Grid 1 Accent 4" w:uiPriority="67"/>
+    <w:lsdException w:name="Medium Grid 2 Accent 4" w:uiPriority="68"/>
+    <w:lsdException w:name="Medium Grid 3 Accent 4" w:uiPriority="69"/>
+    <w:lsdException w:name="Dark List Accent 4" w:uiPriority="70"/>
+    <w:lsdException w:name="Colorful Shading Accent 4" w:uiPriority="71"/>
+    <w:lsdException w:name="Colorful List Accent 4" w:uiPriority="72"/>
+    <w:lsdException w:name="Colorful Grid Accent 4" w:uiPriority="73"/>
+    <w:lsdException w:name="Light Shading Accent 5" w:uiPriority="60"/>
+    <w:lsdException w:name="Light List Accent 5" w:uiPriority="61"/>
+    <w:lsdException w:name="Light Grid Accent 5" w:uiPriority="62"/>
+    <w:lsdException w:name="Medium Shading 1 Accent 5" w:uiPriority="63"/>
+    <w:lsdException w:name="Medium Shading 2 Accent 5" w:uiPriority="64"/>
+    <w:lsdException w:name="Medium List 1 Accent 5" w:uiPriority="65"/>
+    <w:lsdException w:name="Medium List 2 Accent 5" w:uiPriority="66"/>
+    <w:lsdException w:name="Medium Grid 1 Accent 5" w:uiPriority="67"/>
+    <w:lsdException w:name="Medium Grid 2 Accent 5" w:uiPriority="68"/>
+    <w:lsdException w:name="Medium Grid 3 Accent 5" w:uiPriority="69"/>
+    <w:lsdException w:name="Dark List Accent 5" w:uiPriority="70"/>
+    <w:lsdException w:name="Colorful Shading Accent 5" w:uiPriority="71"/>
+    <w:lsdException w:name="Colorful List Accent 5" w:uiPriority="72"/>
+    <w:lsdException w:name="Colorful Grid Accent 5" w:uiPriority="73"/>
+    <w:lsdException w:name="Light Shading Accent 6" w:uiPriority="60"/>
+    <w:lsdException w:name="Light List Accent 6" w:uiPriority="61"/>
+    <w:lsdException w:name="Light Grid Accent 6" w:uiPriority="62"/>
+    <w:lsdException w:name="Medium Shading 1 Accent 6" w:uiPriority="63"/>
+    <w:lsdException w:name="Medium Shading 2 Accent 6" w:uiPriority="64"/>
+    <w:lsdException w:name="Medium List 1 Accent 6" w:uiPriority="65"/>
+    <w:lsdException w:name="Medium List 2 Accent 6" w:uiPriority="66"/>
+    <w:lsdException w:name="Medium Grid 1 Accent 6" w:uiPriority="67"/>
+    <w:lsdException w:name="Medium Grid 2 Accent 6" w:uiPriority="68"/>
+    <w:lsdException w:name="Medium Grid 3 Accent 6" w:uiPriority="69"/>
+    <w:lsdException w:name="Dark List Accent 6" w:uiPriority="70"/>
+    <w:lsdException w:name="Colorful Shading Accent 6" w:uiPriority="71"/>
+    <w:lsdException w:name="Colorful List Accent 6" w:uiPriority="72"/>
+    <w:lsdException w:name="Colorful Grid Accent 6" w:uiPriority="73"/>
+    <w:lsdException w:name="Subtle Emphasis" w:uiPriority="19" w:qFormat="1"/>
+    <w:lsdException w:name="Intense Emphasis" w:uiPriority="21" w:qFormat="1"/>
+    <w:lsdException w:name="Subtle Reference" w:uiPriority="31" w:qFormat="1"/>
+    <w:lsdException w:name="Intense Reference" w:uiPriority="32" w:qFormat="1"/>
+    <w:lsdException w:name="Book Title" w:uiPriority="33" w:qFormat="1"/>
+    <w:lsdException w:name="Bibliography" w:semiHidden="1" w:uiPriority="37" w:unhideWhenUsed="1"/>
+    <w:lsdException w:name="TOC Heading" w:semiHidden="1" w:uiPriority="39" w:unhideWhenUsed="1" w:qFormat="1"/>
+    <w:lsdException w:name="Plain Table 1" w:uiPriority="41"/>
+    <w:lsdException w:name="Plain Table 2" w:uiPriority="42"/>
+    <w:lsdException w:name="Plain Table 3" w:uiPriority="43"/>
+    <w:lsdException w:name="Plain Table 4" w:uiPriority="44"/>
+    <w:lsdException w:name="Plain Table 5" w:uiPriority="45"/>
+    <w:lsdException w:name="Grid Table Light" w:uiPriority="40"/>
+    <w:lsdException w:name="Grid Table 1 Light" w:uiPriority="46"/>
+    <w:lsdException w:name="Grid Table 2" w:uiPriority="47"/>
+    <w:lsdException w:name="Grid Table 3" w:uiPriority="48"/>
+    <w:lsdException w:name="Grid Table 4" w:uiPriority="49"/>
+    <w:lsdException w:name="Grid Table 5 Dark" w:uiPriority="50"/>
+    <w:lsdException w:name="Grid Table 6 Colorful" w:uiPriority="51"/>
+    <w:lsdException w:name="Grid Table 7 Colorful" w:uiPriority="52"/>
+    <w:lsdException w:name="Grid Table 1 Light Accent 1" w:uiPriority="46"/>
+    <w:lsdException w:name="Grid Table 2 Accent 1" w:uiPriority="47"/>
+    <w:lsdException w:name="Grid Table 3 Accent 1" w:uiPriority="48"/>
+    <w:lsdException w:name="Grid Table 4 Accent 1" w:uiPriority="49"/>
+    <w:lsdException w:name="Grid Table 5 Dark Accent 1" w:uiPriority="50"/>
+    <w:lsdException w:name="Grid Table 6 Colorful Accent 1" w:uiPriority="51"/>
+    <w:lsdException w:name="Grid Table 7 Colorful Accent 1" w:uiPriority="52"/>
+    <w:lsdException w:name="Grid Table 1 Light Accent 2" w:uiPriority="46"/>
+    <w:lsdException w:name="Grid Table 2 Accent 2" w:uiPriority="47"/>
+    <w:lsdException w:name="Grid Table 3 Accent 2" w:uiPriority="48"/>
+    <w:lsdException w:name="Grid Table 4 Accent 2" w:uiPriority="49"/>
+    <w:lsdException w:name="Grid Table 5 Dark Accent 2" w:uiPriority="50"/>
+    <w:lsdException w:name="Grid Table 6 Colorful Accent 2" w:uiPriority="51"/>
+    <w:lsdException w:name="Grid Table 7 Colorful Accent 2" w:uiPriority="52"/>
+    <w:lsdException w:name="Grid Table 1 Light Accent 3" w:uiPriority="46"/>
+    <w:lsdException w:name="Grid Table 2 Accent 3" w:uiPriority="47"/>
+    <w:lsdException w:name="Grid Table 3 Accent 3" w:uiPriority="48"/>
+    <w:lsdException w:name="Grid Table 4 Accent 3" w:uiPriority="49"/>
+    <w:lsdException w:name="Grid Table 5 Dark Accent 3" w:uiPriority="50"/>
+    <w:lsdException w:name="Grid Table 6 Colorful Accent 3" w:uiPriority="51"/>
+    <w:lsdException w:name="Grid Table 7 Colorful Accent 3" w:uiPriority="52"/>
+    <w:lsdException w:name="Grid Table 1 Light Accent 4" w:uiPriority="46"/>
+    <w:lsdException w:name="Grid Table 2 Accent 4" w:uiPriority="47"/>
+    <w:lsdException w:name="Grid Table 3 Accent 4" w:uiPriority="48"/>
+    <w:lsdException w:name="Grid Table 4 Accent 4" w:uiPriority="49"/>
+    <w:lsdException w:name="Grid Table 5 Dark Accent 4" w:uiPriority="50"/>
+    <w:lsdException w:name="Grid Table 6 Colorful Accent 4" w:uiPriority="51"/>
+    <w:lsdException w:name="Grid Table 7 Colorful Accent 4" w:uiPriority="52"/>
+    <w:lsdException w:name="Grid Table 1 Light Accent 5" w:uiPriority="46"/>
+    <w:lsdException w:name="Grid Table 2 Accent 5" w:uiPriority="47"/>
+    <w:lsdException w:name="Grid Table 3 Accent 5" w:uiPriority="48"/>
+    <w:lsdException w:name="Grid Table 4 Accent 5" w:uiPriority="49"/>
+    <w:lsdException w:name="Grid Table 5 Dark Accent 5" w:uiPriority="50"/>
+    <w:lsdException w:name="Grid Table 6 Colorful Accent 5" w:uiPriority="51"/>
+    <w:lsdException w:name="Grid Table 7 Colorful Accent 5" w:uiPriority="52"/>
+    <w:lsdException w:name="Grid Table 1 Light Accent 6" w:uiPriority="46"/>
+    <w:lsdException w:name="Grid Table 2 Accent 6" w:uiPriority="47"/>
+    <w:lsdException w:name="Grid Table 3 Accent 6" w:uiPriority="48"/>
+    <w:lsdException w:name="Grid Table 4 Accent 6" w:uiPriority="49"/>
+    <w:lsdException w:name="Grid Table 5 Dark Accent 6" w:uiPriority="50"/>
+    <w:lsdException w:name="Grid Table 6 Colorful Accent 6" w:uiPriority="51"/>
+    <w:lsdException w:name="Grid Table 7 Colorful Accent 6" w:uiPriority="52"/>
+    <w:lsdException w:name="List Table 1 Light" w:uiPriority="46"/>
+    <w:lsdException w:name="List Table 2" w:uiPriority="47"/>
+    <w:lsdException w:name="List Table 3" w:uiPriority="48"/>
+    <w:lsdException w:name="List Table 4" w:uiPriority="49"/>
+    <w:lsdException w:name="List Table 5 Dark" w:uiPriority="50"/>
+    <w:lsdException w:name="List Table 6 Colorful" w:uiPriority="51"/>
+    <w:lsdException w:name="List Table 7 Colorful" w:uiPriority="52"/>
+    <w:lsdException w:name="List Table 1 Light Accent 1" w:uiPriority="46"/>
+    <w:lsdException w:name="List Table 2 Accent 1" w:uiPriority="47"/>
+    <w:lsdException w:name="List Table 3 Accent 1" w:uiPriority="48"/>
+    <w:lsdException w:name="List Table 4 Accent 1" w:uiPriority="49"/>
+    <w:lsdException w:name="List Table 5 Dark Accent 1" w:uiPriority="50"/>
+    <w:lsdException w:name="List Table 6 Colorful Accent 1" w:uiPriority="51"/>
+    <w:lsdException w:name="List Table 7 Colorful Accent 1" w:uiPriority="52"/>
+    <w:lsdException w:name="List Table 1 Light Accent 2" w:uiPriority="46"/>
+    <w:lsdException w:name="List Table 2 Accent 2" w:uiPriority="47"/>
+    <w:lsdException w:name="List Table 3 Accent 2" w:uiPriority="48"/>
+    <w:lsdException w:name="List Table 4 Accent 2" w:uiPriority="49"/>
+    <w:lsdException w:name="List Table 5 Dark Accent 2" w:uiPriority="50"/>
+    <w:lsdException w:name="List Table 6 Colorful Accent 2" w:uiPriority="51"/>
+    <w:lsdException w:name="List Table 7 Colorful Accent 2" w:uiPriority="52"/>
+    <w:lsdException w:name="List Table 1 Light Accent 3" w:uiPriority="46"/>
+    <w:lsdException w:name="List Table 2 Accent 3" w:uiPriority="47"/>
+    <w:lsdException w:name="List Table 3 Accent 3" w:uiPriority="48"/>
+    <w:lsdException w:name="List Table 4 Accent 3" w:uiPriority="49"/>
+    <w:lsdException w:name="List Table 5 Dark Accent 3" w:uiPriority="50"/>
+    <w:lsdException w:name="List Table 6 Colorful Accent 3" w:uiPriority="51"/>
+    <w:lsdException w:name="List Table 7 Colorful Accent 3" w:uiPriority="52"/>
+    <w:lsdException w:name="List Table 1 Light Accent 4" w:uiPriority="46"/>
+    <w:lsdException w:name="List Table 2 Accent 4" w:uiPriority="47"/>
+    <w:lsdException w:name="List Table 3 Accent 4" w:uiPriority="48"/>
+    <w:lsdException w:name="List Table 4 Accent 4" w:uiPriority="49"/>
+    <w:lsdException w:name="List Table 5 Dark Accent 4" w:uiPriority="50"/>
+    <w:lsdException w:name="List Table 6 Colorful Accent 4" w:uiPriority="51"/>
+    <w:lsdException w:name="List Table 7 Colorful Accent 4" w:uiPriority="52"/>
+    <w:lsdException w:name="List Table 1 Light Accent 5" w:uiPriority="46"/>
+    <w:lsdException w:name="List Table 2 Accent 5" w:uiPriority="47"/>
+    <w:lsdException w:name="List Table 3 Accent 5" w:uiPriority="48"/>
+    <w:lsdException w:name="List Table 4 Accent 5" w:uiPriority="49"/>
+    <w:lsdException w:name="List Table 5 Dark Accent 5" w:uiPriority="50"/>
+    <w:lsdException w:name="List Table 6 Colorful Accent 5" w:uiPriority="51"/>
+    <w:lsdException w:name="List Table 7 Colorful Accent 5" w:uiPriority="52"/>
+    <w:lsdException w:name="List Table 1 Light Accent 6" w:uiPriority="46"/>
+    <w:lsdException w:name="List Table 2 Accent 6" w:uiPriority="47"/>
+    <w:lsdException w:name="List Table 3 Accent 6" w:uiPriority="48"/>
+    <w:lsdException w:name="List Table 4 Accent 6" w:uiPriority="49"/>
+    <w:lsdException w:name="List Table 5 Dark Accent 6" w:uiPriority="50"/>
+    <w:lsdException w:name="List Table 6 Colorful Accent 6" w:uiPriority="51"/>
+    <w:lsdException w:name="List Table 7 Colorful Accent 6" w:uiPriority="52"/>
   </w:latentStyles>
   <w:style w:type="paragraph" w:default="1" w:styleId="Normal">
     <w:name w:val="Normal"/>

</xml_diff>

<commit_message>
more updates for building the package for CRAN submission
</commit_message>
<xml_diff>
--- a/tools/build_poped/To build PopED in R.docx
+++ b/tools/build_poped/To build PopED in R.docx
@@ -25,7 +25,15 @@
         </w:numPr>
       </w:pPr>
       <w:r>
-        <w:t>Make sure the date and version number in ../PopED/DESCRIPTION are updated</w:t>
+        <w:t>Make sure the date and version number in</w:t>
+      </w:r>
+      <w:proofErr w:type="gramStart"/>
+      <w:r>
+        <w:t xml:space="preserve"> ..</w:t>
+      </w:r>
+      <w:proofErr w:type="gramEnd"/>
+      <w:r>
+        <w:t>/PopED/DESCRIPTION are updated</w:t>
       </w:r>
     </w:p>
     <w:p/>
@@ -38,7 +46,15 @@
         </w:numPr>
       </w:pPr>
       <w:r>
-        <w:t>Update github repository</w:t>
+        <w:t xml:space="preserve">Update </w:t>
+      </w:r>
+      <w:proofErr w:type="spellStart"/>
+      <w:r>
+        <w:t>github</w:t>
+      </w:r>
+      <w:proofErr w:type="spellEnd"/>
+      <w:r>
+        <w:t xml:space="preserve"> repository</w:t>
       </w:r>
     </w:p>
     <w:p/>
@@ -69,11 +85,20 @@
       <w:r>
         <w:t>“</w:t>
       </w:r>
-      <w:r>
-        <w:t>skip_examples &lt;- F</w:t>
-      </w:r>
-      <w:r>
-        <w:t>” in</w:t>
+      <w:proofErr w:type="spellStart"/>
+      <w:r>
+        <w:t>skip_examples</w:t>
+      </w:r>
+      <w:proofErr w:type="spellEnd"/>
+      <w:r>
+        <w:t xml:space="preserve"> &lt;- F</w:t>
+      </w:r>
+      <w:r>
+        <w:t xml:space="preserve">” </w:t>
+      </w:r>
+      <w:proofErr w:type="gramStart"/>
+      <w:r>
+        <w:t>in</w:t>
       </w:r>
       <w:r>
         <w:t xml:space="preserve"> </w:t>
@@ -81,9 +106,23 @@
       <w:r>
         <w:t xml:space="preserve"> “</w:t>
       </w:r>
-      <w:r>
-        <w:t>/tests/testthat/helper_options.R</w:t>
-      </w:r>
+      <w:proofErr w:type="gramEnd"/>
+      <w:r>
+        <w:t>/tests/</w:t>
+      </w:r>
+      <w:proofErr w:type="spellStart"/>
+      <w:r>
+        <w:t>testthat</w:t>
+      </w:r>
+      <w:proofErr w:type="spellEnd"/>
+      <w:r>
+        <w:t>/</w:t>
+      </w:r>
+      <w:proofErr w:type="spellStart"/>
+      <w:r>
+        <w:t>helper_options.R</w:t>
+      </w:r>
+      <w:proofErr w:type="spellEnd"/>
       <w:r>
         <w:t>” (</w:t>
       </w:r>
@@ -93,8 +132,13 @@
       <w:r>
         <w:t>“</w:t>
       </w:r>
-      <w:r>
-        <w:t>skip_examples &lt;- T</w:t>
+      <w:proofErr w:type="spellStart"/>
+      <w:r>
+        <w:t>skip_examples</w:t>
+      </w:r>
+      <w:proofErr w:type="spellEnd"/>
+      <w:r>
+        <w:t xml:space="preserve"> &lt;- T</w:t>
       </w:r>
       <w:r>
         <w:t xml:space="preserve">” </w:t>
@@ -113,14 +157,40 @@
         </w:numPr>
       </w:pPr>
       <w:r>
-        <w:t xml:space="preserve">Run test with “comment_dontrun &lt;- F” in </w:t>
+        <w:t>Run test with “</w:t>
+      </w:r>
+      <w:proofErr w:type="spellStart"/>
+      <w:r>
+        <w:t>comment_dontrun</w:t>
+      </w:r>
+      <w:proofErr w:type="spellEnd"/>
+      <w:r>
+        <w:t xml:space="preserve"> &lt;- F” in </w:t>
       </w:r>
       <w:r>
         <w:t>“</w:t>
       </w:r>
       <w:r>
-        <w:t>/tests/testthat/helper_options.R</w:t>
-      </w:r>
+        <w:t>/tests/</w:t>
+      </w:r>
+      <w:proofErr w:type="spellStart"/>
+      <w:r>
+        <w:t>testthat</w:t>
+      </w:r>
+      <w:proofErr w:type="spellEnd"/>
+      <w:r>
+        <w:t>/</w:t>
+      </w:r>
+      <w:proofErr w:type="spellStart"/>
+      <w:r>
+        <w:t>helper_</w:t>
+      </w:r>
+      <w:proofErr w:type="gramStart"/>
+      <w:r>
+        <w:t>options.R</w:t>
+      </w:r>
+      <w:proofErr w:type="spellEnd"/>
+      <w:proofErr w:type="gramEnd"/>
       <w:r>
         <w:t>”</w:t>
       </w:r>
@@ -130,8 +200,13 @@
       <w:r>
         <w:t xml:space="preserve"> (set to “</w:t>
       </w:r>
-      <w:r>
-        <w:t>comment_dontrun &lt;- T</w:t>
+      <w:proofErr w:type="spellStart"/>
+      <w:r>
+        <w:t>comment_dontrun</w:t>
+      </w:r>
+      <w:proofErr w:type="spellEnd"/>
+      <w:r>
+        <w:t xml:space="preserve"> &lt;- T</w:t>
       </w:r>
       <w:r>
         <w:t>” after all has gone ok)</w:t>
@@ -156,8 +231,16 @@
         <w:rPr>
           <w:b/>
         </w:rPr>
-        <w:t xml:space="preserve"> with devtools</w:t>
-      </w:r>
+        <w:t xml:space="preserve"> with </w:t>
+      </w:r>
+      <w:proofErr w:type="spellStart"/>
+      <w:r>
+        <w:rPr>
+          <w:b/>
+        </w:rPr>
+        <w:t>devtools</w:t>
+      </w:r>
+      <w:proofErr w:type="spellEnd"/>
       <w:r>
         <w:rPr>
           <w:b/>
@@ -165,13 +248,37 @@
         <w:t>:</w:t>
       </w:r>
       <w:r>
-        <w:t xml:space="preserve"> run the “check” command in the build tab of RStudio (</w:t>
-      </w:r>
-      <w:r>
-        <w:t xml:space="preserve">make sure </w:t>
-      </w:r>
-      <w:r>
-        <w:t xml:space="preserve"> “use devtools package functions” in the project options</w:t>
+        <w:t xml:space="preserve"> run the “check” command in the build tab of </w:t>
+      </w:r>
+      <w:proofErr w:type="spellStart"/>
+      <w:r>
+        <w:t>RStudio</w:t>
+      </w:r>
+      <w:proofErr w:type="spellEnd"/>
+      <w:r>
+        <w:t xml:space="preserve"> (</w:t>
+      </w:r>
+      <w:r>
+        <w:t xml:space="preserve">make </w:t>
+      </w:r>
+      <w:proofErr w:type="gramStart"/>
+      <w:r>
+        <w:t xml:space="preserve">sure </w:t>
+      </w:r>
+      <w:r>
+        <w:t xml:space="preserve"> “</w:t>
+      </w:r>
+      <w:proofErr w:type="gramEnd"/>
+      <w:r>
+        <w:t xml:space="preserve">use </w:t>
+      </w:r>
+      <w:proofErr w:type="spellStart"/>
+      <w:r>
+        <w:t>devtools</w:t>
+      </w:r>
+      <w:proofErr w:type="spellEnd"/>
+      <w:r>
+        <w:t xml:space="preserve"> package functions” in the project options</w:t>
       </w:r>
       <w:r>
         <w:t xml:space="preserve"> is checked</w:t>
@@ -212,7 +319,15 @@
       </w:r>
       <w:r>
         <w:br/>
-        <w:t xml:space="preserve">‘--as-cran’ option in the script.  Make sure to run with this option before submitting to CRAN. </w:t>
+        <w:t>‘--as-</w:t>
+      </w:r>
+      <w:proofErr w:type="spellStart"/>
+      <w:r>
+        <w:t>cran</w:t>
+      </w:r>
+      <w:proofErr w:type="spellEnd"/>
+      <w:r>
+        <w:t xml:space="preserve">’ option in the script.  Make sure to run with this option before submitting to CRAN. </w:t>
       </w:r>
     </w:p>
     <w:p/>
@@ -228,20 +343,85 @@
         <w:rPr>
           <w:b/>
         </w:rPr>
-        <w:t>Check the package</w:t>
-      </w:r>
+        <w:t>Check the package in windows and using the development version:</w:t>
+      </w:r>
+    </w:p>
+    <w:p>
+      <w:pPr>
+        <w:pStyle w:val="ListParagraph"/>
+      </w:pPr>
+    </w:p>
+    <w:p>
+      <w:pPr>
+        <w:pStyle w:val="ListParagraph"/>
+        <w:ind w:left="2160"/>
+      </w:pPr>
+      <w:proofErr w:type="spellStart"/>
+      <w:proofErr w:type="gramStart"/>
+      <w:r>
+        <w:t>devtools</w:t>
+      </w:r>
+      <w:proofErr w:type="spellEnd"/>
+      <w:r>
+        <w:t>::</w:t>
+      </w:r>
+      <w:proofErr w:type="spellStart"/>
+      <w:proofErr w:type="gramEnd"/>
+      <w:r>
+        <w:t>build_win</w:t>
+      </w:r>
+      <w:proofErr w:type="spellEnd"/>
+      <w:r>
+        <w:t>()</w:t>
+      </w:r>
+    </w:p>
+    <w:p>
+      <w:pPr>
+        <w:pStyle w:val="ListParagraph"/>
+      </w:pPr>
+    </w:p>
+    <w:p>
+      <w:pPr>
+        <w:pStyle w:val="ListParagraph"/>
+        <w:numPr>
+          <w:ilvl w:val="0"/>
+          <w:numId w:val="5"/>
+        </w:numPr>
+      </w:pPr>
       <w:r>
         <w:rPr>
           <w:b/>
         </w:rPr>
-        <w:t xml:space="preserve"> without devtools</w:t>
+        <w:t>Check the package</w:t>
       </w:r>
       <w:r>
         <w:rPr>
           <w:b/>
         </w:rPr>
-        <w:t xml:space="preserve"> and rstudio</w:t>
-      </w:r>
+        <w:t xml:space="preserve"> without </w:t>
+      </w:r>
+      <w:proofErr w:type="spellStart"/>
+      <w:r>
+        <w:rPr>
+          <w:b/>
+        </w:rPr>
+        <w:t>devtools</w:t>
+      </w:r>
+      <w:proofErr w:type="spellEnd"/>
+      <w:r>
+        <w:rPr>
+          <w:b/>
+        </w:rPr>
+        <w:t xml:space="preserve"> and </w:t>
+      </w:r>
+      <w:proofErr w:type="spellStart"/>
+      <w:r>
+        <w:rPr>
+          <w:b/>
+        </w:rPr>
+        <w:t>rstudio</w:t>
+      </w:r>
+      <w:proofErr w:type="spellEnd"/>
       <w:r>
         <w:rPr>
           <w:b/>
@@ -264,8 +444,13 @@
         <w:t xml:space="preserve">R </w:t>
       </w:r>
       <w:r>
-        <w:t>CMD build .</w:t>
-      </w:r>
+        <w:t xml:space="preserve">CMD </w:t>
+      </w:r>
+      <w:proofErr w:type="gramStart"/>
+      <w:r>
+        <w:t>build .</w:t>
+      </w:r>
+      <w:proofErr w:type="gramEnd"/>
       <w:r>
         <w:t>/PopED/</w:t>
       </w:r>
@@ -276,8 +461,13 @@
         <w:ind w:left="2160"/>
       </w:pPr>
       <w:r>
-        <w:t>R CMD check --as-cran</w:t>
-      </w:r>
+        <w:t>R CMD check --as-</w:t>
+      </w:r>
+      <w:proofErr w:type="spellStart"/>
+      <w:r>
+        <w:t>cran</w:t>
+      </w:r>
+      <w:proofErr w:type="spellEnd"/>
       <w:r>
         <w:t xml:space="preserve"> PopED_version.tar.gz</w:t>
       </w:r>
@@ -310,8 +500,13 @@
         <w:t>:</w:t>
       </w:r>
       <w:r>
-        <w:t xml:space="preserve"> run the “build source package” command in the build tab of RStudio</w:t>
-      </w:r>
+        <w:t xml:space="preserve"> run the “build source package” command in the build tab of </w:t>
+      </w:r>
+      <w:proofErr w:type="spellStart"/>
+      <w:r>
+        <w:t>RStudio</w:t>
+      </w:r>
+      <w:proofErr w:type="spellEnd"/>
       <w:r>
         <w:t>:</w:t>
       </w:r>
@@ -330,13 +525,19 @@
       <w:r>
         <w:t xml:space="preserve">  </w:t>
       </w:r>
-      <w:bookmarkStart w:id="0" w:name="_GoBack"/>
-      <w:bookmarkEnd w:id="0"/>
       <w:r>
         <w:t xml:space="preserve">R </w:t>
       </w:r>
       <w:r>
-        <w:t>CMD build ../PopED/</w:t>
+        <w:t>CMD build</w:t>
+      </w:r>
+      <w:proofErr w:type="gramStart"/>
+      <w:r>
+        <w:t xml:space="preserve"> ..</w:t>
+      </w:r>
+      <w:proofErr w:type="gramEnd"/>
+      <w:r>
+        <w:t>/PopED/</w:t>
       </w:r>
     </w:p>
     <w:p/>
@@ -363,6 +564,37 @@
         <w:t xml:space="preserve"> </w:t>
       </w:r>
     </w:p>
+    <w:p>
+      <w:pPr>
+        <w:pStyle w:val="ListParagraph"/>
+        <w:numPr>
+          <w:ilvl w:val="1"/>
+          <w:numId w:val="5"/>
+        </w:numPr>
+      </w:pPr>
+      <w:r>
+        <w:t>Or use:</w:t>
+      </w:r>
+      <w:r>
+        <w:t xml:space="preserve">  </w:t>
+      </w:r>
+    </w:p>
+    <w:p>
+      <w:pPr>
+        <w:pStyle w:val="ListParagraph"/>
+        <w:ind w:left="2160"/>
+      </w:pPr>
+      <w:bookmarkStart w:id="0" w:name="_GoBack"/>
+      <w:bookmarkEnd w:id="0"/>
+      <w:proofErr w:type="spellStart"/>
+      <w:r>
+        <w:t>devtools</w:t>
+      </w:r>
+      <w:proofErr w:type="spellEnd"/>
+      <w:r>
+        <w:t>::release()</w:t>
+      </w:r>
+    </w:p>
     <w:p/>
     <w:p>
       <w:pPr>
@@ -373,7 +605,23 @@
         </w:numPr>
       </w:pPr>
       <w:r>
-        <w:t>After confirmation that package is accepted send out messages on nmusers, pop_design and put on website</w:t>
+        <w:t xml:space="preserve">After confirmation that package is accepted send out messages on </w:t>
+      </w:r>
+      <w:proofErr w:type="spellStart"/>
+      <w:r>
+        <w:t>nmusers</w:t>
+      </w:r>
+      <w:proofErr w:type="spellEnd"/>
+      <w:r>
+        <w:t xml:space="preserve">, </w:t>
+      </w:r>
+      <w:proofErr w:type="spellStart"/>
+      <w:r>
+        <w:t>pop_design</w:t>
+      </w:r>
+      <w:proofErr w:type="spellEnd"/>
+      <w:r>
+        <w:t xml:space="preserve"> and put on website</w:t>
       </w:r>
       <w:r>
         <w:t xml:space="preserve"> and on twitter</w:t>
@@ -382,7 +630,15 @@
         <w:t>.</w:t>
       </w:r>
       <w:r>
-        <w:t xml:space="preserve">  Add tag for version number on github.</w:t>
+        <w:t xml:space="preserve">  Add tag for version number on </w:t>
+      </w:r>
+      <w:proofErr w:type="spellStart"/>
+      <w:r>
+        <w:t>github</w:t>
+      </w:r>
+      <w:proofErr w:type="spellEnd"/>
+      <w:r>
+        <w:t>.</w:t>
       </w:r>
     </w:p>
     <w:p>
@@ -395,6 +651,7 @@
         <w:pStyle w:val="Heading2"/>
       </w:pPr>
       <w:r>
+        <w:lastRenderedPageBreak/>
         <w:t>-------------- Binaries ----------------</w:t>
       </w:r>
     </w:p>
@@ -448,8 +705,15 @@
         </w:rPr>
       </w:pPr>
       <w:r>
-        <w:lastRenderedPageBreak/>
-        <w:t>Make sure the latest rtools and R are installed and paths are present (DOS&gt; PATH).  Use set_path.bat to set paths for just one session if you like.</w:t>
+        <w:t xml:space="preserve">Make sure the latest </w:t>
+      </w:r>
+      <w:proofErr w:type="spellStart"/>
+      <w:r>
+        <w:t>rtools</w:t>
+      </w:r>
+      <w:proofErr w:type="spellEnd"/>
+      <w:r>
+        <w:t xml:space="preserve"> and R are installed and paths are present (DOS&gt; PATH).  Use set_path.bat to set paths for just one session if you like.</w:t>
       </w:r>
     </w:p>
     <w:p>

</xml_diff>

<commit_message>
updates for CRAN release
</commit_message>
<xml_diff>
--- a/tools/build_poped/To build PopED in R.docx
+++ b/tools/build_poped/To build PopED in R.docx
@@ -343,41 +343,32 @@
         <w:rPr>
           <w:b/>
         </w:rPr>
-        <w:t>Check the package in windows and using the development version:</w:t>
-      </w:r>
-    </w:p>
-    <w:p>
-      <w:pPr>
-        <w:pStyle w:val="ListParagraph"/>
-      </w:pPr>
-    </w:p>
-    <w:p>
-      <w:pPr>
-        <w:pStyle w:val="ListParagraph"/>
-        <w:ind w:left="2160"/>
-      </w:pPr>
-      <w:proofErr w:type="spellStart"/>
-      <w:proofErr w:type="gramStart"/>
-      <w:r>
-        <w:t>devtools</w:t>
-      </w:r>
-      <w:proofErr w:type="spellEnd"/>
-      <w:r>
-        <w:t>::</w:t>
-      </w:r>
-      <w:proofErr w:type="spellStart"/>
-      <w:proofErr w:type="gramEnd"/>
-      <w:r>
-        <w:t>build_win</w:t>
-      </w:r>
-      <w:proofErr w:type="spellEnd"/>
-      <w:r>
-        <w:t>()</w:t>
-      </w:r>
-    </w:p>
-    <w:p>
-      <w:pPr>
-        <w:pStyle w:val="ListParagraph"/>
+        <w:t>Fix any issues at</w:t>
+      </w:r>
+      <w:r>
+        <w:rPr>
+          <w:b/>
+        </w:rPr>
+        <w:t>:</w:t>
+      </w:r>
+    </w:p>
+    <w:p/>
+    <w:p>
+      <w:pPr>
+        <w:ind w:left="1440"/>
+      </w:pPr>
+      <w:hyperlink r:id="rId5" w:history="1">
+        <w:r>
+          <w:rPr>
+            <w:rStyle w:val="Hyperlink"/>
+          </w:rPr>
+          <w:t>https://cran.rstudio.com/web/checks/check_results_PopED.html</w:t>
+        </w:r>
+      </w:hyperlink>
+    </w:p>
+    <w:p>
+      <w:pPr>
+        <w:ind w:left="1440"/>
       </w:pPr>
     </w:p>
     <w:p>
@@ -392,6 +383,55 @@
         <w:rPr>
           <w:b/>
         </w:rPr>
+        <w:t>Check the package in windows and using the development version:</w:t>
+      </w:r>
+    </w:p>
+    <w:p>
+      <w:pPr>
+        <w:pStyle w:val="ListParagraph"/>
+      </w:pPr>
+    </w:p>
+    <w:p>
+      <w:pPr>
+        <w:pStyle w:val="ListParagraph"/>
+        <w:ind w:left="2160"/>
+      </w:pPr>
+      <w:proofErr w:type="spellStart"/>
+      <w:proofErr w:type="gramStart"/>
+      <w:r>
+        <w:t>devtools</w:t>
+      </w:r>
+      <w:proofErr w:type="spellEnd"/>
+      <w:r>
+        <w:t>::</w:t>
+      </w:r>
+      <w:proofErr w:type="spellStart"/>
+      <w:proofErr w:type="gramEnd"/>
+      <w:r>
+        <w:t>build_win</w:t>
+      </w:r>
+      <w:proofErr w:type="spellEnd"/>
+      <w:r>
+        <w:t>()</w:t>
+      </w:r>
+    </w:p>
+    <w:p>
+      <w:pPr>
+        <w:pStyle w:val="ListParagraph"/>
+      </w:pPr>
+    </w:p>
+    <w:p>
+      <w:pPr>
+        <w:pStyle w:val="ListParagraph"/>
+        <w:numPr>
+          <w:ilvl w:val="0"/>
+          <w:numId w:val="5"/>
+        </w:numPr>
+      </w:pPr>
+      <w:r>
+        <w:rPr>
+          <w:b/>
+        </w:rPr>
         <w:t>Check the package</w:t>
       </w:r>
       <w:r>
@@ -485,6 +525,49 @@
         <w:rPr>
           <w:b/>
         </w:rPr>
+        <w:t>Submit to CRAN:</w:t>
+      </w:r>
+    </w:p>
+    <w:p>
+      <w:pPr>
+        <w:pStyle w:val="ListParagraph"/>
+      </w:pPr>
+    </w:p>
+    <w:p>
+      <w:pPr>
+        <w:pStyle w:val="ListParagraph"/>
+        <w:ind w:left="2160"/>
+      </w:pPr>
+      <w:proofErr w:type="spellStart"/>
+      <w:proofErr w:type="gramStart"/>
+      <w:r>
+        <w:t>devtools</w:t>
+      </w:r>
+      <w:proofErr w:type="spellEnd"/>
+      <w:r>
+        <w:t>::</w:t>
+      </w:r>
+      <w:proofErr w:type="gramEnd"/>
+      <w:r>
+        <w:t>release()</w:t>
+      </w:r>
+    </w:p>
+    <w:p>
+      <w:bookmarkStart w:id="0" w:name="_GoBack"/>
+      <w:bookmarkEnd w:id="0"/>
+    </w:p>
+    <w:p>
+      <w:pPr>
+        <w:pStyle w:val="ListParagraph"/>
+        <w:numPr>
+          <w:ilvl w:val="0"/>
+          <w:numId w:val="5"/>
+        </w:numPr>
+      </w:pPr>
+      <w:r>
+        <w:rPr>
+          <w:b/>
+        </w:rPr>
         <w:t>Build final s</w:t>
       </w:r>
       <w:r>
@@ -552,7 +635,7 @@
       <w:r>
         <w:t xml:space="preserve">Submit to CRAN: </w:t>
       </w:r>
-      <w:hyperlink r:id="rId5" w:anchor="submitting" w:history="1">
+      <w:hyperlink r:id="rId6" w:anchor="submitting" w:history="1">
         <w:r>
           <w:rPr>
             <w:rStyle w:val="Hyperlink"/>
@@ -573,6 +656,7 @@
         </w:numPr>
       </w:pPr>
       <w:r>
+        <w:lastRenderedPageBreak/>
         <w:t>Or use:</w:t>
       </w:r>
       <w:r>
@@ -584,15 +668,18 @@
         <w:pStyle w:val="ListParagraph"/>
         <w:ind w:left="2160"/>
       </w:pPr>
-      <w:bookmarkStart w:id="0" w:name="_GoBack"/>
-      <w:bookmarkEnd w:id="0"/>
-      <w:proofErr w:type="spellStart"/>
+      <w:proofErr w:type="spellStart"/>
+      <w:proofErr w:type="gramStart"/>
       <w:r>
         <w:t>devtools</w:t>
       </w:r>
       <w:proofErr w:type="spellEnd"/>
       <w:r>
-        <w:t>::release()</w:t>
+        <w:t>::</w:t>
+      </w:r>
+      <w:proofErr w:type="gramEnd"/>
+      <w:r>
+        <w:t>release()</w:t>
       </w:r>
     </w:p>
     <w:p/>
@@ -651,7 +738,6 @@
         <w:pStyle w:val="Heading2"/>
       </w:pPr>
       <w:r>
-        <w:lastRenderedPageBreak/>
         <w:t>-------------- Binaries ----------------</w:t>
       </w:r>
     </w:p>

</xml_diff>